<commit_message>
atualizando artefatos 12 e 13
</commit_message>
<xml_diff>
--- a/13. Lista de Características (Prioridade x Esforço x Risco x Baseline).docx
+++ b/13. Lista de Características (Prioridade x Esforço x Risco x Baseline).docx
@@ -114,7 +114,9 @@
     <w:p>
       <w:pPr>
         <w:ind w:left="709.6062992125985" w:hanging="420.00000000000006"/>
-        <w:rPr/>
+        <w:rPr>
+          <w:b w:val="1"/>
+        </w:rPr>
       </w:pPr>
       <w:r>
         <w:rPr>
@@ -123,11 +125,6 @@
         </w:rPr>
         <w:t xml:space="preserve">(P):</w:t>
         <w:tab/>
-      </w:r>
-      <w:r>
-        <w:rPr>
-          <w:rtl w:val="0"/>
-        </w:rPr>
         <w:t xml:space="preserve">Prioridade da característica definida pelo cliente.</w:t>
       </w:r>
     </w:p>
@@ -174,7 +171,9 @@
     <w:p>
       <w:pPr>
         <w:ind w:left="709.6062992125985" w:hanging="420.00000000000006"/>
-        <w:rPr/>
+        <w:rPr>
+          <w:b w:val="1"/>
+        </w:rPr>
       </w:pPr>
       <w:r>
         <w:rPr>
@@ -183,11 +182,6 @@
         </w:rPr>
         <w:t xml:space="preserve">(E):</w:t>
         <w:tab/>
-      </w:r>
-      <w:r>
-        <w:rPr>
-          <w:rtl w:val="0"/>
-        </w:rPr>
         <w:t xml:space="preserve">Esforço da característica definido pela equipe de desenvolvimento.</w:t>
       </w:r>
     </w:p>
@@ -232,7 +226,9 @@
     <w:p>
       <w:pPr>
         <w:ind w:left="709.6062992125985" w:hanging="420.00000000000006"/>
-        <w:rPr/>
+        <w:rPr>
+          <w:b w:val="1"/>
+        </w:rPr>
       </w:pPr>
       <w:r>
         <w:rPr>
@@ -246,6 +242,12 @@
           <w:rtl w:val="0"/>
         </w:rPr>
         <w:tab/>
+      </w:r>
+      <w:r>
+        <w:rPr>
+          <w:b w:val="1"/>
+          <w:rtl w:val="0"/>
+        </w:rPr>
         <w:t xml:space="preserve">Risco da característica não ser implementada dentro do prazo e custo definido pela equipe de desenvolvimento.</w:t>
       </w:r>
     </w:p>
@@ -290,7 +292,9 @@
     <w:p>
       <w:pPr>
         <w:ind w:left="709.6062992125985" w:hanging="420.00000000000006"/>
-        <w:rPr/>
+        <w:rPr>
+          <w:b w:val="1"/>
+        </w:rPr>
       </w:pPr>
       <w:r>
         <w:rPr>
@@ -303,7 +307,14 @@
         <w:rPr>
           <w:rtl w:val="0"/>
         </w:rPr>
-        <w:t xml:space="preserve"> Baseline</w:t>
+        <w:t xml:space="preserve"> </w:t>
+      </w:r>
+      <w:r>
+        <w:rPr>
+          <w:b w:val="1"/>
+          <w:rtl w:val="0"/>
+        </w:rPr>
+        <w:t xml:space="preserve">Baseline</w:t>
       </w:r>
     </w:p>
     <w:p>
@@ -354,10 +365,22 @@
         </w:rPr>
       </w:r>
     </w:p>
+    <w:p>
+      <w:pPr>
+        <w:rPr>
+          <w:b w:val="1"/>
+        </w:rPr>
+      </w:pPr>
+      <w:r>
+        <w:rPr>
+          <w:rtl w:val="0"/>
+        </w:rPr>
+      </w:r>
+    </w:p>
     <w:tbl>
       <w:tblPr>
         <w:tblStyle w:val="Table1"/>
-        <w:tblW w:w="4605.0" w:type="dxa"/>
+        <w:tblW w:w="6465.0" w:type="dxa"/>
         <w:jc w:val="left"/>
         <w:tblInd w:w="40.0" w:type="pct"/>
         <w:tblBorders>
@@ -372,26 +395,26 @@
         <w:tblLook w:val="0600"/>
       </w:tblPr>
       <w:tblGrid>
-        <w:gridCol w:w="465"/>
-        <w:gridCol w:w="2415"/>
-        <w:gridCol w:w="420"/>
-        <w:gridCol w:w="435"/>
-        <w:gridCol w:w="435"/>
-        <w:gridCol w:w="435"/>
+        <w:gridCol w:w="1500"/>
+        <w:gridCol w:w="2505"/>
+        <w:gridCol w:w="615"/>
+        <w:gridCol w:w="615"/>
+        <w:gridCol w:w="615"/>
+        <w:gridCol w:w="615"/>
         <w:tblGridChange w:id="0">
           <w:tblGrid>
-            <w:gridCol w:w="465"/>
-            <w:gridCol w:w="2415"/>
-            <w:gridCol w:w="420"/>
-            <w:gridCol w:w="435"/>
-            <w:gridCol w:w="435"/>
-            <w:gridCol w:w="435"/>
+            <w:gridCol w:w="1500"/>
+            <w:gridCol w:w="2505"/>
+            <w:gridCol w:w="615"/>
+            <w:gridCol w:w="615"/>
+            <w:gridCol w:w="615"/>
+            <w:gridCol w:w="615"/>
           </w:tblGrid>
         </w:tblGridChange>
       </w:tblGrid>
       <w:tr>
         <w:trPr>
-          <w:trHeight w:val="690" w:hRule="atLeast"/>
+          <w:trHeight w:val="525" w:hRule="atLeast"/>
         </w:trPr>
         <w:tc>
           <w:tcPr>
@@ -468,7 +491,7 @@
                 <w:szCs w:val="20"/>
                 <w:rtl w:val="0"/>
               </w:rPr>
-              <w:t xml:space="preserve">Característica</w:t>
+              <w:t xml:space="preserve">Características</w:t>
             </w:r>
             <w:r>
               <w:rPr>
@@ -648,7 +671,7 @@
       </w:tr>
       <w:tr>
         <w:trPr>
-          <w:trHeight w:val="690" w:hRule="atLeast"/>
+          <w:trHeight w:val="525" w:hRule="atLeast"/>
         </w:trPr>
         <w:tc>
           <w:tcPr>
@@ -722,7 +745,7 @@
                 <w:szCs w:val="20"/>
                 <w:rtl w:val="0"/>
               </w:rPr>
-              <w:t xml:space="preserve">Compra de produtos com cadastro</w:t>
+              <w:t xml:space="preserve">Compra de produtos</w:t>
             </w:r>
           </w:p>
         </w:tc>
@@ -869,7 +892,7 @@
       </w:tr>
       <w:tr>
         <w:trPr>
-          <w:trHeight w:val="690" w:hRule="atLeast"/>
+          <w:trHeight w:val="525" w:hRule="atLeast"/>
         </w:trPr>
         <w:tc>
           <w:tcPr>
@@ -943,7 +966,7 @@
                 <w:szCs w:val="20"/>
                 <w:rtl w:val="0"/>
               </w:rPr>
-              <w:t xml:space="preserve">Canal de atendimento para o cliente</w:t>
+              <w:t xml:space="preserve">Registros de entrega</w:t>
             </w:r>
           </w:p>
         </w:tc>
@@ -1013,7 +1036,7 @@
                 <w:szCs w:val="20"/>
                 <w:rtl w:val="0"/>
               </w:rPr>
-              <w:t xml:space="preserve">M</w:t>
+              <w:t xml:space="preserve">A</w:t>
             </w:r>
           </w:p>
         </w:tc>
@@ -1090,7 +1113,7 @@
       </w:tr>
       <w:tr>
         <w:trPr>
-          <w:trHeight w:val="750" w:hRule="atLeast"/>
+          <w:trHeight w:val="525" w:hRule="atLeast"/>
         </w:trPr>
         <w:tc>
           <w:tcPr>
@@ -1164,7 +1187,7 @@
                 <w:szCs w:val="20"/>
                 <w:rtl w:val="0"/>
               </w:rPr>
-              <w:t xml:space="preserve">Gerenciamento de produtos para o proprietário</w:t>
+              <w:t xml:space="preserve">Formas de pagamentos</w:t>
             </w:r>
           </w:p>
         </w:tc>
@@ -1269,7 +1292,7 @@
                 <w:szCs w:val="20"/>
                 <w:rtl w:val="0"/>
               </w:rPr>
-              <w:t xml:space="preserve">M</w:t>
+              <w:t xml:space="preserve">B</w:t>
             </w:r>
           </w:p>
         </w:tc>
@@ -1311,7 +1334,7 @@
       </w:tr>
       <w:tr>
         <w:trPr>
-          <w:trHeight w:val="690" w:hRule="atLeast"/>
+          <w:trHeight w:val="525" w:hRule="atLeast"/>
         </w:trPr>
         <w:tc>
           <w:tcPr>
@@ -1385,7 +1408,7 @@
                 <w:szCs w:val="20"/>
                 <w:rtl w:val="0"/>
               </w:rPr>
-              <w:t xml:space="preserve">Gerenciamento dos cancelamentos</w:t>
+              <w:t xml:space="preserve">Catálogo de produtos</w:t>
             </w:r>
           </w:p>
         </w:tc>
@@ -1455,7 +1478,7 @@
                 <w:szCs w:val="20"/>
                 <w:rtl w:val="0"/>
               </w:rPr>
-              <w:t xml:space="preserve">A</w:t>
+              <w:t xml:space="preserve">M</w:t>
             </w:r>
           </w:p>
         </w:tc>
@@ -1532,7 +1555,7 @@
       </w:tr>
       <w:tr>
         <w:trPr>
-          <w:trHeight w:val="690" w:hRule="atLeast"/>
+          <w:trHeight w:val="525" w:hRule="atLeast"/>
         </w:trPr>
         <w:tc>
           <w:tcPr>
@@ -1606,77 +1629,77 @@
                 <w:szCs w:val="20"/>
                 <w:rtl w:val="0"/>
               </w:rPr>
-              <w:t xml:space="preserve">Gerenciamento de devoluções</w:t>
-            </w:r>
-          </w:p>
-        </w:tc>
-        <w:tc>
-          <w:tcPr>
-            <w:tcBorders>
-              <w:top w:color="cccccc" w:space="0" w:sz="6" w:val="single"/>
-              <w:left w:color="cccccc" w:space="0" w:sz="6" w:val="single"/>
-              <w:bottom w:color="000000" w:space="0" w:sz="6" w:val="single"/>
-              <w:right w:color="000000" w:space="0" w:sz="6" w:val="single"/>
-            </w:tcBorders>
-            <w:tcMar>
-              <w:top w:w="40.0" w:type="dxa"/>
-              <w:left w:w="40.0" w:type="dxa"/>
-              <w:bottom w:w="40.0" w:type="dxa"/>
-              <w:right w:w="40.0" w:type="dxa"/>
-            </w:tcMar>
-            <w:vAlign w:val="center"/>
-          </w:tcPr>
-          <w:p>
-            <w:pPr>
-              <w:widowControl w:val="0"/>
-              <w:jc w:val="center"/>
-              <w:rPr>
-                <w:sz w:val="20"/>
-                <w:szCs w:val="20"/>
-              </w:rPr>
-            </w:pPr>
-            <w:r>
-              <w:rPr>
-                <w:sz w:val="20"/>
-                <w:szCs w:val="20"/>
-                <w:rtl w:val="0"/>
-              </w:rPr>
-              <w:t xml:space="preserve">C</w:t>
-            </w:r>
-          </w:p>
-        </w:tc>
-        <w:tc>
-          <w:tcPr>
-            <w:tcBorders>
-              <w:top w:color="cccccc" w:space="0" w:sz="6" w:val="single"/>
-              <w:left w:color="cccccc" w:space="0" w:sz="6" w:val="single"/>
-              <w:bottom w:color="000000" w:space="0" w:sz="6" w:val="single"/>
-              <w:right w:color="000000" w:space="0" w:sz="6" w:val="single"/>
-            </w:tcBorders>
-            <w:tcMar>
-              <w:top w:w="40.0" w:type="dxa"/>
-              <w:left w:w="40.0" w:type="dxa"/>
-              <w:bottom w:w="40.0" w:type="dxa"/>
-              <w:right w:w="40.0" w:type="dxa"/>
-            </w:tcMar>
-            <w:vAlign w:val="center"/>
-          </w:tcPr>
-          <w:p>
-            <w:pPr>
-              <w:widowControl w:val="0"/>
-              <w:jc w:val="center"/>
-              <w:rPr>
-                <w:sz w:val="20"/>
-                <w:szCs w:val="20"/>
-              </w:rPr>
-            </w:pPr>
-            <w:r>
-              <w:rPr>
-                <w:sz w:val="20"/>
-                <w:szCs w:val="20"/>
-                <w:rtl w:val="0"/>
-              </w:rPr>
-              <w:t xml:space="preserve">A</w:t>
+              <w:t xml:space="preserve">Categorias de produtos</w:t>
+            </w:r>
+          </w:p>
+        </w:tc>
+        <w:tc>
+          <w:tcPr>
+            <w:tcBorders>
+              <w:top w:color="cccccc" w:space="0" w:sz="6" w:val="single"/>
+              <w:left w:color="cccccc" w:space="0" w:sz="6" w:val="single"/>
+              <w:bottom w:color="000000" w:space="0" w:sz="6" w:val="single"/>
+              <w:right w:color="000000" w:space="0" w:sz="6" w:val="single"/>
+            </w:tcBorders>
+            <w:tcMar>
+              <w:top w:w="40.0" w:type="dxa"/>
+              <w:left w:w="40.0" w:type="dxa"/>
+              <w:bottom w:w="40.0" w:type="dxa"/>
+              <w:right w:w="40.0" w:type="dxa"/>
+            </w:tcMar>
+            <w:vAlign w:val="center"/>
+          </w:tcPr>
+          <w:p>
+            <w:pPr>
+              <w:widowControl w:val="0"/>
+              <w:jc w:val="center"/>
+              <w:rPr>
+                <w:sz w:val="20"/>
+                <w:szCs w:val="20"/>
+              </w:rPr>
+            </w:pPr>
+            <w:r>
+              <w:rPr>
+                <w:sz w:val="20"/>
+                <w:szCs w:val="20"/>
+                <w:rtl w:val="0"/>
+              </w:rPr>
+              <w:t xml:space="preserve">I</w:t>
+            </w:r>
+          </w:p>
+        </w:tc>
+        <w:tc>
+          <w:tcPr>
+            <w:tcBorders>
+              <w:top w:color="cccccc" w:space="0" w:sz="6" w:val="single"/>
+              <w:left w:color="cccccc" w:space="0" w:sz="6" w:val="single"/>
+              <w:bottom w:color="000000" w:space="0" w:sz="6" w:val="single"/>
+              <w:right w:color="000000" w:space="0" w:sz="6" w:val="single"/>
+            </w:tcBorders>
+            <w:tcMar>
+              <w:top w:w="40.0" w:type="dxa"/>
+              <w:left w:w="40.0" w:type="dxa"/>
+              <w:bottom w:w="40.0" w:type="dxa"/>
+              <w:right w:w="40.0" w:type="dxa"/>
+            </w:tcMar>
+            <w:vAlign w:val="center"/>
+          </w:tcPr>
+          <w:p>
+            <w:pPr>
+              <w:widowControl w:val="0"/>
+              <w:jc w:val="center"/>
+              <w:rPr>
+                <w:sz w:val="20"/>
+                <w:szCs w:val="20"/>
+              </w:rPr>
+            </w:pPr>
+            <w:r>
+              <w:rPr>
+                <w:sz w:val="20"/>
+                <w:szCs w:val="20"/>
+                <w:rtl w:val="0"/>
+              </w:rPr>
+              <w:t xml:space="preserve">M</w:t>
             </w:r>
           </w:p>
         </w:tc>
@@ -1753,7 +1776,7 @@
       </w:tr>
       <w:tr>
         <w:trPr>
-          <w:trHeight w:val="690" w:hRule="atLeast"/>
+          <w:trHeight w:val="525" w:hRule="atLeast"/>
         </w:trPr>
         <w:tc>
           <w:tcPr>
@@ -1827,7 +1850,7 @@
                 <w:szCs w:val="20"/>
                 <w:rtl w:val="0"/>
               </w:rPr>
-              <w:t xml:space="preserve">Manutenção de logística</w:t>
+              <w:t xml:space="preserve">Política de devolução</w:t>
             </w:r>
           </w:p>
         </w:tc>
@@ -1932,7 +1955,4206 @@
                 <w:szCs w:val="20"/>
                 <w:rtl w:val="0"/>
               </w:rPr>
+              <w:t xml:space="preserve">M</w:t>
+            </w:r>
+          </w:p>
+        </w:tc>
+        <w:tc>
+          <w:tcPr>
+            <w:tcBorders>
+              <w:top w:color="cccccc" w:space="0" w:sz="6" w:val="single"/>
+              <w:left w:color="cccccc" w:space="0" w:sz="6" w:val="single"/>
+              <w:bottom w:color="000000" w:space="0" w:sz="6" w:val="single"/>
+              <w:right w:color="000000" w:space="0" w:sz="6" w:val="single"/>
+            </w:tcBorders>
+            <w:tcMar>
+              <w:top w:w="40.0" w:type="dxa"/>
+              <w:left w:w="40.0" w:type="dxa"/>
+              <w:bottom w:w="40.0" w:type="dxa"/>
+              <w:right w:w="40.0" w:type="dxa"/>
+            </w:tcMar>
+            <w:vAlign w:val="center"/>
+          </w:tcPr>
+          <w:p>
+            <w:pPr>
+              <w:widowControl w:val="0"/>
+              <w:jc w:val="center"/>
+              <w:rPr>
+                <w:sz w:val="20"/>
+                <w:szCs w:val="20"/>
+              </w:rPr>
+            </w:pPr>
+            <w:r>
+              <w:rPr>
+                <w:sz w:val="20"/>
+                <w:szCs w:val="20"/>
+                <w:rtl w:val="0"/>
+              </w:rPr>
+              <w:t xml:space="preserve">1</w:t>
+            </w:r>
+          </w:p>
+        </w:tc>
+      </w:tr>
+      <w:tr>
+        <w:trPr>
+          <w:trHeight w:val="525" w:hRule="atLeast"/>
+        </w:trPr>
+        <w:tc>
+          <w:tcPr>
+            <w:tcBorders>
+              <w:top w:color="cccccc" w:space="0" w:sz="6" w:val="single"/>
+              <w:left w:color="000000" w:space="0" w:sz="6" w:val="single"/>
+              <w:bottom w:color="000000" w:space="0" w:sz="6" w:val="single"/>
+              <w:right w:color="000000" w:space="0" w:sz="6" w:val="single"/>
+            </w:tcBorders>
+            <w:tcMar>
+              <w:top w:w="40.0" w:type="dxa"/>
+              <w:left w:w="40.0" w:type="dxa"/>
+              <w:bottom w:w="40.0" w:type="dxa"/>
+              <w:right w:w="40.0" w:type="dxa"/>
+            </w:tcMar>
+            <w:vAlign w:val="center"/>
+          </w:tcPr>
+          <w:p>
+            <w:pPr>
+              <w:widowControl w:val="0"/>
+              <w:jc w:val="center"/>
+              <w:rPr>
+                <w:sz w:val="20"/>
+                <w:szCs w:val="20"/>
+              </w:rPr>
+            </w:pPr>
+            <w:r>
+              <w:rPr>
+                <w:b w:val="1"/>
+                <w:sz w:val="20"/>
+                <w:szCs w:val="20"/>
+                <w:rtl w:val="0"/>
+              </w:rPr>
+              <w:t xml:space="preserve">7</w:t>
+            </w:r>
+            <w:r>
+              <w:rPr>
+                <w:rtl w:val="0"/>
+              </w:rPr>
+            </w:r>
+          </w:p>
+        </w:tc>
+        <w:tc>
+          <w:tcPr>
+            <w:tcBorders>
+              <w:top w:color="cccccc" w:space="0" w:sz="6" w:val="single"/>
+              <w:left w:color="cccccc" w:space="0" w:sz="6" w:val="single"/>
+              <w:bottom w:color="000000" w:space="0" w:sz="6" w:val="single"/>
+              <w:right w:color="000000" w:space="0" w:sz="6" w:val="single"/>
+            </w:tcBorders>
+            <w:tcMar>
+              <w:top w:w="40.0" w:type="dxa"/>
+              <w:left w:w="40.0" w:type="dxa"/>
+              <w:bottom w:w="40.0" w:type="dxa"/>
+              <w:right w:w="40.0" w:type="dxa"/>
+            </w:tcMar>
+            <w:vAlign w:val="center"/>
+          </w:tcPr>
+          <w:p>
+            <w:pPr>
+              <w:widowControl w:val="0"/>
+              <w:jc w:val="center"/>
+              <w:rPr>
+                <w:sz w:val="20"/>
+                <w:szCs w:val="20"/>
+              </w:rPr>
+            </w:pPr>
+            <w:r>
+              <w:rPr>
+                <w:sz w:val="20"/>
+                <w:szCs w:val="20"/>
+                <w:rtl w:val="0"/>
+              </w:rPr>
+              <w:t xml:space="preserve">Política de cancelamento</w:t>
+            </w:r>
+          </w:p>
+        </w:tc>
+        <w:tc>
+          <w:tcPr>
+            <w:tcBorders>
+              <w:top w:color="cccccc" w:space="0" w:sz="6" w:val="single"/>
+              <w:left w:color="cccccc" w:space="0" w:sz="6" w:val="single"/>
+              <w:bottom w:color="000000" w:space="0" w:sz="6" w:val="single"/>
+              <w:right w:color="000000" w:space="0" w:sz="6" w:val="single"/>
+            </w:tcBorders>
+            <w:tcMar>
+              <w:top w:w="40.0" w:type="dxa"/>
+              <w:left w:w="40.0" w:type="dxa"/>
+              <w:bottom w:w="40.0" w:type="dxa"/>
+              <w:right w:w="40.0" w:type="dxa"/>
+            </w:tcMar>
+            <w:vAlign w:val="center"/>
+          </w:tcPr>
+          <w:p>
+            <w:pPr>
+              <w:widowControl w:val="0"/>
+              <w:jc w:val="center"/>
+              <w:rPr>
+                <w:sz w:val="20"/>
+                <w:szCs w:val="20"/>
+              </w:rPr>
+            </w:pPr>
+            <w:r>
+              <w:rPr>
+                <w:sz w:val="20"/>
+                <w:szCs w:val="20"/>
+                <w:rtl w:val="0"/>
+              </w:rPr>
+              <w:t xml:space="preserve">C</w:t>
+            </w:r>
+          </w:p>
+        </w:tc>
+        <w:tc>
+          <w:tcPr>
+            <w:tcBorders>
+              <w:top w:color="cccccc" w:space="0" w:sz="6" w:val="single"/>
+              <w:left w:color="cccccc" w:space="0" w:sz="6" w:val="single"/>
+              <w:bottom w:color="000000" w:space="0" w:sz="6" w:val="single"/>
+              <w:right w:color="000000" w:space="0" w:sz="6" w:val="single"/>
+            </w:tcBorders>
+            <w:tcMar>
+              <w:top w:w="40.0" w:type="dxa"/>
+              <w:left w:w="40.0" w:type="dxa"/>
+              <w:bottom w:w="40.0" w:type="dxa"/>
+              <w:right w:w="40.0" w:type="dxa"/>
+            </w:tcMar>
+            <w:vAlign w:val="center"/>
+          </w:tcPr>
+          <w:p>
+            <w:pPr>
+              <w:widowControl w:val="0"/>
+              <w:jc w:val="center"/>
+              <w:rPr>
+                <w:sz w:val="20"/>
+                <w:szCs w:val="20"/>
+              </w:rPr>
+            </w:pPr>
+            <w:r>
+              <w:rPr>
+                <w:sz w:val="20"/>
+                <w:szCs w:val="20"/>
+                <w:rtl w:val="0"/>
+              </w:rPr>
+              <w:t xml:space="preserve">M</w:t>
+            </w:r>
+          </w:p>
+        </w:tc>
+        <w:tc>
+          <w:tcPr>
+            <w:tcBorders>
+              <w:top w:color="cccccc" w:space="0" w:sz="6" w:val="single"/>
+              <w:left w:color="cccccc" w:space="0" w:sz="6" w:val="single"/>
+              <w:bottom w:color="000000" w:space="0" w:sz="6" w:val="single"/>
+              <w:right w:color="000000" w:space="0" w:sz="6" w:val="single"/>
+            </w:tcBorders>
+            <w:tcMar>
+              <w:top w:w="40.0" w:type="dxa"/>
+              <w:left w:w="40.0" w:type="dxa"/>
+              <w:bottom w:w="40.0" w:type="dxa"/>
+              <w:right w:w="40.0" w:type="dxa"/>
+            </w:tcMar>
+            <w:vAlign w:val="center"/>
+          </w:tcPr>
+          <w:p>
+            <w:pPr>
+              <w:widowControl w:val="0"/>
+              <w:jc w:val="center"/>
+              <w:rPr>
+                <w:sz w:val="20"/>
+                <w:szCs w:val="20"/>
+              </w:rPr>
+            </w:pPr>
+            <w:r>
+              <w:rPr>
+                <w:sz w:val="20"/>
+                <w:szCs w:val="20"/>
+                <w:rtl w:val="0"/>
+              </w:rPr>
+              <w:t xml:space="preserve">B</w:t>
+            </w:r>
+          </w:p>
+        </w:tc>
+        <w:tc>
+          <w:tcPr>
+            <w:tcBorders>
+              <w:top w:color="cccccc" w:space="0" w:sz="6" w:val="single"/>
+              <w:left w:color="cccccc" w:space="0" w:sz="6" w:val="single"/>
+              <w:bottom w:color="000000" w:space="0" w:sz="6" w:val="single"/>
+              <w:right w:color="000000" w:space="0" w:sz="6" w:val="single"/>
+            </w:tcBorders>
+            <w:tcMar>
+              <w:top w:w="40.0" w:type="dxa"/>
+              <w:left w:w="40.0" w:type="dxa"/>
+              <w:bottom w:w="40.0" w:type="dxa"/>
+              <w:right w:w="40.0" w:type="dxa"/>
+            </w:tcMar>
+            <w:vAlign w:val="center"/>
+          </w:tcPr>
+          <w:p>
+            <w:pPr>
+              <w:widowControl w:val="0"/>
+              <w:jc w:val="center"/>
+              <w:rPr>
+                <w:sz w:val="20"/>
+                <w:szCs w:val="20"/>
+              </w:rPr>
+            </w:pPr>
+            <w:r>
+              <w:rPr>
+                <w:sz w:val="20"/>
+                <w:szCs w:val="20"/>
+                <w:rtl w:val="0"/>
+              </w:rPr>
+              <w:t xml:space="preserve">1</w:t>
+            </w:r>
+          </w:p>
+        </w:tc>
+      </w:tr>
+      <w:tr>
+        <w:trPr>
+          <w:trHeight w:val="525" w:hRule="atLeast"/>
+        </w:trPr>
+        <w:tc>
+          <w:tcPr>
+            <w:tcBorders>
+              <w:top w:color="cccccc" w:space="0" w:sz="6" w:val="single"/>
+              <w:left w:color="000000" w:space="0" w:sz="6" w:val="single"/>
+              <w:bottom w:color="000000" w:space="0" w:sz="6" w:val="single"/>
+              <w:right w:color="000000" w:space="0" w:sz="6" w:val="single"/>
+            </w:tcBorders>
+            <w:tcMar>
+              <w:top w:w="40.0" w:type="dxa"/>
+              <w:left w:w="40.0" w:type="dxa"/>
+              <w:bottom w:w="40.0" w:type="dxa"/>
+              <w:right w:w="40.0" w:type="dxa"/>
+            </w:tcMar>
+            <w:vAlign w:val="center"/>
+          </w:tcPr>
+          <w:p>
+            <w:pPr>
+              <w:widowControl w:val="0"/>
+              <w:jc w:val="center"/>
+              <w:rPr>
+                <w:sz w:val="20"/>
+                <w:szCs w:val="20"/>
+              </w:rPr>
+            </w:pPr>
+            <w:r>
+              <w:rPr>
+                <w:b w:val="1"/>
+                <w:sz w:val="20"/>
+                <w:szCs w:val="20"/>
+                <w:rtl w:val="0"/>
+              </w:rPr>
+              <w:t xml:space="preserve">8</w:t>
+            </w:r>
+            <w:r>
+              <w:rPr>
+                <w:rtl w:val="0"/>
+              </w:rPr>
+            </w:r>
+          </w:p>
+        </w:tc>
+        <w:tc>
+          <w:tcPr>
+            <w:tcBorders>
+              <w:top w:color="cccccc" w:space="0" w:sz="6" w:val="single"/>
+              <w:left w:color="cccccc" w:space="0" w:sz="6" w:val="single"/>
+              <w:bottom w:color="000000" w:space="0" w:sz="6" w:val="single"/>
+              <w:right w:color="000000" w:space="0" w:sz="6" w:val="single"/>
+            </w:tcBorders>
+            <w:tcMar>
+              <w:top w:w="40.0" w:type="dxa"/>
+              <w:left w:w="40.0" w:type="dxa"/>
+              <w:bottom w:w="40.0" w:type="dxa"/>
+              <w:right w:w="40.0" w:type="dxa"/>
+            </w:tcMar>
+            <w:vAlign w:val="center"/>
+          </w:tcPr>
+          <w:p>
+            <w:pPr>
+              <w:widowControl w:val="0"/>
+              <w:jc w:val="center"/>
+              <w:rPr>
+                <w:sz w:val="20"/>
+                <w:szCs w:val="20"/>
+              </w:rPr>
+            </w:pPr>
+            <w:r>
+              <w:rPr>
+                <w:sz w:val="20"/>
+                <w:szCs w:val="20"/>
+                <w:rtl w:val="0"/>
+              </w:rPr>
+              <w:t xml:space="preserve">Cadastro para compra</w:t>
+            </w:r>
+          </w:p>
+        </w:tc>
+        <w:tc>
+          <w:tcPr>
+            <w:tcBorders>
+              <w:top w:color="cccccc" w:space="0" w:sz="6" w:val="single"/>
+              <w:left w:color="cccccc" w:space="0" w:sz="6" w:val="single"/>
+              <w:bottom w:color="000000" w:space="0" w:sz="6" w:val="single"/>
+              <w:right w:color="000000" w:space="0" w:sz="6" w:val="single"/>
+            </w:tcBorders>
+            <w:tcMar>
+              <w:top w:w="40.0" w:type="dxa"/>
+              <w:left w:w="40.0" w:type="dxa"/>
+              <w:bottom w:w="40.0" w:type="dxa"/>
+              <w:right w:w="40.0" w:type="dxa"/>
+            </w:tcMar>
+            <w:vAlign w:val="center"/>
+          </w:tcPr>
+          <w:p>
+            <w:pPr>
+              <w:widowControl w:val="0"/>
+              <w:jc w:val="center"/>
+              <w:rPr>
+                <w:sz w:val="20"/>
+                <w:szCs w:val="20"/>
+              </w:rPr>
+            </w:pPr>
+            <w:r>
+              <w:rPr>
+                <w:sz w:val="20"/>
+                <w:szCs w:val="20"/>
+                <w:rtl w:val="0"/>
+              </w:rPr>
+              <w:t xml:space="preserve">C</w:t>
+            </w:r>
+          </w:p>
+        </w:tc>
+        <w:tc>
+          <w:tcPr>
+            <w:tcBorders>
+              <w:top w:color="cccccc" w:space="0" w:sz="6" w:val="single"/>
+              <w:left w:color="cccccc" w:space="0" w:sz="6" w:val="single"/>
+              <w:bottom w:color="000000" w:space="0" w:sz="6" w:val="single"/>
+              <w:right w:color="000000" w:space="0" w:sz="6" w:val="single"/>
+            </w:tcBorders>
+            <w:tcMar>
+              <w:top w:w="40.0" w:type="dxa"/>
+              <w:left w:w="40.0" w:type="dxa"/>
+              <w:bottom w:w="40.0" w:type="dxa"/>
+              <w:right w:w="40.0" w:type="dxa"/>
+            </w:tcMar>
+            <w:vAlign w:val="center"/>
+          </w:tcPr>
+          <w:p>
+            <w:pPr>
+              <w:widowControl w:val="0"/>
+              <w:jc w:val="center"/>
+              <w:rPr>
+                <w:sz w:val="20"/>
+                <w:szCs w:val="20"/>
+              </w:rPr>
+            </w:pPr>
+            <w:r>
+              <w:rPr>
+                <w:sz w:val="20"/>
+                <w:szCs w:val="20"/>
+                <w:rtl w:val="0"/>
+              </w:rPr>
+              <w:t xml:space="preserve">M</w:t>
+            </w:r>
+          </w:p>
+        </w:tc>
+        <w:tc>
+          <w:tcPr>
+            <w:tcBorders>
+              <w:top w:color="cccccc" w:space="0" w:sz="6" w:val="single"/>
+              <w:left w:color="cccccc" w:space="0" w:sz="6" w:val="single"/>
+              <w:bottom w:color="000000" w:space="0" w:sz="6" w:val="single"/>
+              <w:right w:color="000000" w:space="0" w:sz="6" w:val="single"/>
+            </w:tcBorders>
+            <w:tcMar>
+              <w:top w:w="40.0" w:type="dxa"/>
+              <w:left w:w="40.0" w:type="dxa"/>
+              <w:bottom w:w="40.0" w:type="dxa"/>
+              <w:right w:w="40.0" w:type="dxa"/>
+            </w:tcMar>
+            <w:vAlign w:val="center"/>
+          </w:tcPr>
+          <w:p>
+            <w:pPr>
+              <w:widowControl w:val="0"/>
+              <w:jc w:val="center"/>
+              <w:rPr>
+                <w:sz w:val="20"/>
+                <w:szCs w:val="20"/>
+              </w:rPr>
+            </w:pPr>
+            <w:r>
+              <w:rPr>
+                <w:sz w:val="20"/>
+                <w:szCs w:val="20"/>
+                <w:rtl w:val="0"/>
+              </w:rPr>
+              <w:t xml:space="preserve">M</w:t>
+            </w:r>
+          </w:p>
+        </w:tc>
+        <w:tc>
+          <w:tcPr>
+            <w:tcBorders>
+              <w:top w:color="cccccc" w:space="0" w:sz="6" w:val="single"/>
+              <w:left w:color="cccccc" w:space="0" w:sz="6" w:val="single"/>
+              <w:bottom w:color="000000" w:space="0" w:sz="6" w:val="single"/>
+              <w:right w:color="000000" w:space="0" w:sz="6" w:val="single"/>
+            </w:tcBorders>
+            <w:tcMar>
+              <w:top w:w="40.0" w:type="dxa"/>
+              <w:left w:w="40.0" w:type="dxa"/>
+              <w:bottom w:w="40.0" w:type="dxa"/>
+              <w:right w:w="40.0" w:type="dxa"/>
+            </w:tcMar>
+            <w:vAlign w:val="center"/>
+          </w:tcPr>
+          <w:p>
+            <w:pPr>
+              <w:widowControl w:val="0"/>
+              <w:jc w:val="center"/>
+              <w:rPr>
+                <w:sz w:val="20"/>
+                <w:szCs w:val="20"/>
+              </w:rPr>
+            </w:pPr>
+            <w:r>
+              <w:rPr>
+                <w:sz w:val="20"/>
+                <w:szCs w:val="20"/>
+                <w:rtl w:val="0"/>
+              </w:rPr>
+              <w:t xml:space="preserve">1</w:t>
+            </w:r>
+          </w:p>
+        </w:tc>
+      </w:tr>
+      <w:tr>
+        <w:trPr>
+          <w:trHeight w:val="525" w:hRule="atLeast"/>
+        </w:trPr>
+        <w:tc>
+          <w:tcPr>
+            <w:tcBorders>
+              <w:top w:color="cccccc" w:space="0" w:sz="6" w:val="single"/>
+              <w:left w:color="000000" w:space="0" w:sz="6" w:val="single"/>
+              <w:bottom w:color="000000" w:space="0" w:sz="6" w:val="single"/>
+              <w:right w:color="000000" w:space="0" w:sz="6" w:val="single"/>
+            </w:tcBorders>
+            <w:tcMar>
+              <w:top w:w="40.0" w:type="dxa"/>
+              <w:left w:w="40.0" w:type="dxa"/>
+              <w:bottom w:w="40.0" w:type="dxa"/>
+              <w:right w:w="40.0" w:type="dxa"/>
+            </w:tcMar>
+            <w:vAlign w:val="center"/>
+          </w:tcPr>
+          <w:p>
+            <w:pPr>
+              <w:widowControl w:val="0"/>
+              <w:jc w:val="center"/>
+              <w:rPr>
+                <w:sz w:val="20"/>
+                <w:szCs w:val="20"/>
+              </w:rPr>
+            </w:pPr>
+            <w:r>
+              <w:rPr>
+                <w:b w:val="1"/>
+                <w:sz w:val="20"/>
+                <w:szCs w:val="20"/>
+                <w:rtl w:val="0"/>
+              </w:rPr>
+              <w:t xml:space="preserve">9</w:t>
+            </w:r>
+            <w:r>
+              <w:rPr>
+                <w:rtl w:val="0"/>
+              </w:rPr>
+            </w:r>
+          </w:p>
+        </w:tc>
+        <w:tc>
+          <w:tcPr>
+            <w:tcBorders>
+              <w:top w:color="cccccc" w:space="0" w:sz="6" w:val="single"/>
+              <w:left w:color="cccccc" w:space="0" w:sz="6" w:val="single"/>
+              <w:bottom w:color="000000" w:space="0" w:sz="6" w:val="single"/>
+              <w:right w:color="000000" w:space="0" w:sz="6" w:val="single"/>
+            </w:tcBorders>
+            <w:tcMar>
+              <w:top w:w="40.0" w:type="dxa"/>
+              <w:left w:w="40.0" w:type="dxa"/>
+              <w:bottom w:w="40.0" w:type="dxa"/>
+              <w:right w:w="40.0" w:type="dxa"/>
+            </w:tcMar>
+            <w:vAlign w:val="center"/>
+          </w:tcPr>
+          <w:p>
+            <w:pPr>
+              <w:widowControl w:val="0"/>
+              <w:jc w:val="center"/>
+              <w:rPr>
+                <w:sz w:val="20"/>
+                <w:szCs w:val="20"/>
+              </w:rPr>
+            </w:pPr>
+            <w:r>
+              <w:rPr>
+                <w:sz w:val="20"/>
+                <w:szCs w:val="20"/>
+                <w:rtl w:val="0"/>
+              </w:rPr>
+              <w:t xml:space="preserve">Registros de fretes</w:t>
+            </w:r>
+          </w:p>
+        </w:tc>
+        <w:tc>
+          <w:tcPr>
+            <w:tcBorders>
+              <w:top w:color="cccccc" w:space="0" w:sz="6" w:val="single"/>
+              <w:left w:color="cccccc" w:space="0" w:sz="6" w:val="single"/>
+              <w:bottom w:color="000000" w:space="0" w:sz="6" w:val="single"/>
+              <w:right w:color="000000" w:space="0" w:sz="6" w:val="single"/>
+            </w:tcBorders>
+            <w:tcMar>
+              <w:top w:w="40.0" w:type="dxa"/>
+              <w:left w:w="40.0" w:type="dxa"/>
+              <w:bottom w:w="40.0" w:type="dxa"/>
+              <w:right w:w="40.0" w:type="dxa"/>
+            </w:tcMar>
+            <w:vAlign w:val="center"/>
+          </w:tcPr>
+          <w:p>
+            <w:pPr>
+              <w:widowControl w:val="0"/>
+              <w:jc w:val="center"/>
+              <w:rPr>
+                <w:sz w:val="20"/>
+                <w:szCs w:val="20"/>
+              </w:rPr>
+            </w:pPr>
+            <w:r>
+              <w:rPr>
+                <w:sz w:val="20"/>
+                <w:szCs w:val="20"/>
+                <w:rtl w:val="0"/>
+              </w:rPr>
+              <w:t xml:space="preserve">C</w:t>
+            </w:r>
+          </w:p>
+        </w:tc>
+        <w:tc>
+          <w:tcPr>
+            <w:tcBorders>
+              <w:top w:color="cccccc" w:space="0" w:sz="6" w:val="single"/>
+              <w:left w:color="cccccc" w:space="0" w:sz="6" w:val="single"/>
+              <w:bottom w:color="000000" w:space="0" w:sz="6" w:val="single"/>
+              <w:right w:color="000000" w:space="0" w:sz="6" w:val="single"/>
+            </w:tcBorders>
+            <w:tcMar>
+              <w:top w:w="40.0" w:type="dxa"/>
+              <w:left w:w="40.0" w:type="dxa"/>
+              <w:bottom w:w="40.0" w:type="dxa"/>
+              <w:right w:w="40.0" w:type="dxa"/>
+            </w:tcMar>
+            <w:vAlign w:val="center"/>
+          </w:tcPr>
+          <w:p>
+            <w:pPr>
+              <w:widowControl w:val="0"/>
+              <w:jc w:val="center"/>
+              <w:rPr>
+                <w:sz w:val="20"/>
+                <w:szCs w:val="20"/>
+              </w:rPr>
+            </w:pPr>
+            <w:r>
+              <w:rPr>
+                <w:sz w:val="20"/>
+                <w:szCs w:val="20"/>
+                <w:rtl w:val="0"/>
+              </w:rPr>
               <w:t xml:space="preserve">A</w:t>
+            </w:r>
+          </w:p>
+        </w:tc>
+        <w:tc>
+          <w:tcPr>
+            <w:tcBorders>
+              <w:top w:color="cccccc" w:space="0" w:sz="6" w:val="single"/>
+              <w:left w:color="cccccc" w:space="0" w:sz="6" w:val="single"/>
+              <w:bottom w:color="000000" w:space="0" w:sz="6" w:val="single"/>
+              <w:right w:color="000000" w:space="0" w:sz="6" w:val="single"/>
+            </w:tcBorders>
+            <w:tcMar>
+              <w:top w:w="40.0" w:type="dxa"/>
+              <w:left w:w="40.0" w:type="dxa"/>
+              <w:bottom w:w="40.0" w:type="dxa"/>
+              <w:right w:w="40.0" w:type="dxa"/>
+            </w:tcMar>
+            <w:vAlign w:val="center"/>
+          </w:tcPr>
+          <w:p>
+            <w:pPr>
+              <w:widowControl w:val="0"/>
+              <w:jc w:val="center"/>
+              <w:rPr>
+                <w:sz w:val="20"/>
+                <w:szCs w:val="20"/>
+              </w:rPr>
+            </w:pPr>
+            <w:r>
+              <w:rPr>
+                <w:sz w:val="20"/>
+                <w:szCs w:val="20"/>
+                <w:rtl w:val="0"/>
+              </w:rPr>
+              <w:t xml:space="preserve">B</w:t>
+            </w:r>
+          </w:p>
+        </w:tc>
+        <w:tc>
+          <w:tcPr>
+            <w:tcBorders>
+              <w:top w:color="cccccc" w:space="0" w:sz="6" w:val="single"/>
+              <w:left w:color="cccccc" w:space="0" w:sz="6" w:val="single"/>
+              <w:bottom w:color="000000" w:space="0" w:sz="6" w:val="single"/>
+              <w:right w:color="000000" w:space="0" w:sz="6" w:val="single"/>
+            </w:tcBorders>
+            <w:tcMar>
+              <w:top w:w="40.0" w:type="dxa"/>
+              <w:left w:w="40.0" w:type="dxa"/>
+              <w:bottom w:w="40.0" w:type="dxa"/>
+              <w:right w:w="40.0" w:type="dxa"/>
+            </w:tcMar>
+            <w:vAlign w:val="center"/>
+          </w:tcPr>
+          <w:p>
+            <w:pPr>
+              <w:widowControl w:val="0"/>
+              <w:jc w:val="center"/>
+              <w:rPr>
+                <w:sz w:val="20"/>
+                <w:szCs w:val="20"/>
+              </w:rPr>
+            </w:pPr>
+            <w:r>
+              <w:rPr>
+                <w:sz w:val="20"/>
+                <w:szCs w:val="20"/>
+                <w:rtl w:val="0"/>
+              </w:rPr>
+              <w:t xml:space="preserve">1</w:t>
+            </w:r>
+          </w:p>
+        </w:tc>
+      </w:tr>
+      <w:tr>
+        <w:trPr>
+          <w:trHeight w:val="525" w:hRule="atLeast"/>
+        </w:trPr>
+        <w:tc>
+          <w:tcPr>
+            <w:tcBorders>
+              <w:top w:color="cccccc" w:space="0" w:sz="6" w:val="single"/>
+              <w:left w:color="000000" w:space="0" w:sz="6" w:val="single"/>
+              <w:bottom w:color="000000" w:space="0" w:sz="6" w:val="single"/>
+              <w:right w:color="000000" w:space="0" w:sz="6" w:val="single"/>
+            </w:tcBorders>
+            <w:tcMar>
+              <w:top w:w="40.0" w:type="dxa"/>
+              <w:left w:w="40.0" w:type="dxa"/>
+              <w:bottom w:w="40.0" w:type="dxa"/>
+              <w:right w:w="40.0" w:type="dxa"/>
+            </w:tcMar>
+            <w:vAlign w:val="center"/>
+          </w:tcPr>
+          <w:p>
+            <w:pPr>
+              <w:widowControl w:val="0"/>
+              <w:jc w:val="center"/>
+              <w:rPr>
+                <w:sz w:val="20"/>
+                <w:szCs w:val="20"/>
+              </w:rPr>
+            </w:pPr>
+            <w:r>
+              <w:rPr>
+                <w:b w:val="1"/>
+                <w:sz w:val="20"/>
+                <w:szCs w:val="20"/>
+                <w:rtl w:val="0"/>
+              </w:rPr>
+              <w:t xml:space="preserve">10</w:t>
+            </w:r>
+            <w:r>
+              <w:rPr>
+                <w:rtl w:val="0"/>
+              </w:rPr>
+            </w:r>
+          </w:p>
+        </w:tc>
+        <w:tc>
+          <w:tcPr>
+            <w:tcBorders>
+              <w:top w:color="cccccc" w:space="0" w:sz="6" w:val="single"/>
+              <w:left w:color="cccccc" w:space="0" w:sz="6" w:val="single"/>
+              <w:bottom w:color="000000" w:space="0" w:sz="6" w:val="single"/>
+              <w:right w:color="000000" w:space="0" w:sz="6" w:val="single"/>
+            </w:tcBorders>
+            <w:tcMar>
+              <w:top w:w="40.0" w:type="dxa"/>
+              <w:left w:w="40.0" w:type="dxa"/>
+              <w:bottom w:w="40.0" w:type="dxa"/>
+              <w:right w:w="40.0" w:type="dxa"/>
+            </w:tcMar>
+            <w:vAlign w:val="center"/>
+          </w:tcPr>
+          <w:p>
+            <w:pPr>
+              <w:widowControl w:val="0"/>
+              <w:jc w:val="center"/>
+              <w:rPr>
+                <w:sz w:val="20"/>
+                <w:szCs w:val="20"/>
+              </w:rPr>
+            </w:pPr>
+            <w:r>
+              <w:rPr>
+                <w:sz w:val="20"/>
+                <w:szCs w:val="20"/>
+                <w:rtl w:val="0"/>
+              </w:rPr>
+              <w:t xml:space="preserve">Política de privacidade</w:t>
+            </w:r>
+          </w:p>
+        </w:tc>
+        <w:tc>
+          <w:tcPr>
+            <w:tcBorders>
+              <w:top w:color="cccccc" w:space="0" w:sz="6" w:val="single"/>
+              <w:left w:color="cccccc" w:space="0" w:sz="6" w:val="single"/>
+              <w:bottom w:color="000000" w:space="0" w:sz="6" w:val="single"/>
+              <w:right w:color="000000" w:space="0" w:sz="6" w:val="single"/>
+            </w:tcBorders>
+            <w:tcMar>
+              <w:top w:w="40.0" w:type="dxa"/>
+              <w:left w:w="40.0" w:type="dxa"/>
+              <w:bottom w:w="40.0" w:type="dxa"/>
+              <w:right w:w="40.0" w:type="dxa"/>
+            </w:tcMar>
+            <w:vAlign w:val="center"/>
+          </w:tcPr>
+          <w:p>
+            <w:pPr>
+              <w:widowControl w:val="0"/>
+              <w:jc w:val="center"/>
+              <w:rPr>
+                <w:sz w:val="20"/>
+                <w:szCs w:val="20"/>
+              </w:rPr>
+            </w:pPr>
+            <w:r>
+              <w:rPr>
+                <w:sz w:val="20"/>
+                <w:szCs w:val="20"/>
+                <w:rtl w:val="0"/>
+              </w:rPr>
+              <w:t xml:space="preserve">C</w:t>
+            </w:r>
+          </w:p>
+        </w:tc>
+        <w:tc>
+          <w:tcPr>
+            <w:tcBorders>
+              <w:top w:color="cccccc" w:space="0" w:sz="6" w:val="single"/>
+              <w:left w:color="cccccc" w:space="0" w:sz="6" w:val="single"/>
+              <w:bottom w:color="000000" w:space="0" w:sz="6" w:val="single"/>
+              <w:right w:color="000000" w:space="0" w:sz="6" w:val="single"/>
+            </w:tcBorders>
+            <w:tcMar>
+              <w:top w:w="40.0" w:type="dxa"/>
+              <w:left w:w="40.0" w:type="dxa"/>
+              <w:bottom w:w="40.0" w:type="dxa"/>
+              <w:right w:w="40.0" w:type="dxa"/>
+            </w:tcMar>
+            <w:vAlign w:val="center"/>
+          </w:tcPr>
+          <w:p>
+            <w:pPr>
+              <w:widowControl w:val="0"/>
+              <w:jc w:val="center"/>
+              <w:rPr>
+                <w:sz w:val="20"/>
+                <w:szCs w:val="20"/>
+              </w:rPr>
+            </w:pPr>
+            <w:r>
+              <w:rPr>
+                <w:sz w:val="20"/>
+                <w:szCs w:val="20"/>
+                <w:rtl w:val="0"/>
+              </w:rPr>
+              <w:t xml:space="preserve">M</w:t>
+            </w:r>
+          </w:p>
+        </w:tc>
+        <w:tc>
+          <w:tcPr>
+            <w:tcBorders>
+              <w:top w:color="cccccc" w:space="0" w:sz="6" w:val="single"/>
+              <w:left w:color="cccccc" w:space="0" w:sz="6" w:val="single"/>
+              <w:bottom w:color="000000" w:space="0" w:sz="6" w:val="single"/>
+              <w:right w:color="000000" w:space="0" w:sz="6" w:val="single"/>
+            </w:tcBorders>
+            <w:tcMar>
+              <w:top w:w="40.0" w:type="dxa"/>
+              <w:left w:w="40.0" w:type="dxa"/>
+              <w:bottom w:w="40.0" w:type="dxa"/>
+              <w:right w:w="40.0" w:type="dxa"/>
+            </w:tcMar>
+            <w:vAlign w:val="center"/>
+          </w:tcPr>
+          <w:p>
+            <w:pPr>
+              <w:widowControl w:val="0"/>
+              <w:jc w:val="center"/>
+              <w:rPr>
+                <w:sz w:val="20"/>
+                <w:szCs w:val="20"/>
+              </w:rPr>
+            </w:pPr>
+            <w:r>
+              <w:rPr>
+                <w:sz w:val="20"/>
+                <w:szCs w:val="20"/>
+                <w:rtl w:val="0"/>
+              </w:rPr>
+              <w:t xml:space="preserve">B</w:t>
+            </w:r>
+          </w:p>
+        </w:tc>
+        <w:tc>
+          <w:tcPr>
+            <w:tcBorders>
+              <w:top w:color="cccccc" w:space="0" w:sz="6" w:val="single"/>
+              <w:left w:color="cccccc" w:space="0" w:sz="6" w:val="single"/>
+              <w:bottom w:color="000000" w:space="0" w:sz="6" w:val="single"/>
+              <w:right w:color="000000" w:space="0" w:sz="6" w:val="single"/>
+            </w:tcBorders>
+            <w:tcMar>
+              <w:top w:w="40.0" w:type="dxa"/>
+              <w:left w:w="40.0" w:type="dxa"/>
+              <w:bottom w:w="40.0" w:type="dxa"/>
+              <w:right w:w="40.0" w:type="dxa"/>
+            </w:tcMar>
+            <w:vAlign w:val="center"/>
+          </w:tcPr>
+          <w:p>
+            <w:pPr>
+              <w:widowControl w:val="0"/>
+              <w:jc w:val="center"/>
+              <w:rPr>
+                <w:sz w:val="20"/>
+                <w:szCs w:val="20"/>
+              </w:rPr>
+            </w:pPr>
+            <w:r>
+              <w:rPr>
+                <w:sz w:val="20"/>
+                <w:szCs w:val="20"/>
+                <w:rtl w:val="0"/>
+              </w:rPr>
+              <w:t xml:space="preserve">1</w:t>
+            </w:r>
+          </w:p>
+        </w:tc>
+      </w:tr>
+      <w:tr>
+        <w:trPr>
+          <w:trHeight w:val="525" w:hRule="atLeast"/>
+        </w:trPr>
+        <w:tc>
+          <w:tcPr>
+            <w:tcBorders>
+              <w:top w:color="cccccc" w:space="0" w:sz="6" w:val="single"/>
+              <w:left w:color="000000" w:space="0" w:sz="6" w:val="single"/>
+              <w:bottom w:color="000000" w:space="0" w:sz="6" w:val="single"/>
+              <w:right w:color="000000" w:space="0" w:sz="6" w:val="single"/>
+            </w:tcBorders>
+            <w:tcMar>
+              <w:top w:w="40.0" w:type="dxa"/>
+              <w:left w:w="40.0" w:type="dxa"/>
+              <w:bottom w:w="40.0" w:type="dxa"/>
+              <w:right w:w="40.0" w:type="dxa"/>
+            </w:tcMar>
+            <w:vAlign w:val="center"/>
+          </w:tcPr>
+          <w:p>
+            <w:pPr>
+              <w:widowControl w:val="0"/>
+              <w:jc w:val="center"/>
+              <w:rPr>
+                <w:sz w:val="20"/>
+                <w:szCs w:val="20"/>
+              </w:rPr>
+            </w:pPr>
+            <w:r>
+              <w:rPr>
+                <w:b w:val="1"/>
+                <w:sz w:val="20"/>
+                <w:szCs w:val="20"/>
+                <w:rtl w:val="0"/>
+              </w:rPr>
+              <w:t xml:space="preserve">11</w:t>
+            </w:r>
+            <w:r>
+              <w:rPr>
+                <w:rtl w:val="0"/>
+              </w:rPr>
+            </w:r>
+          </w:p>
+        </w:tc>
+        <w:tc>
+          <w:tcPr>
+            <w:tcBorders>
+              <w:top w:color="cccccc" w:space="0" w:sz="6" w:val="single"/>
+              <w:left w:color="cccccc" w:space="0" w:sz="6" w:val="single"/>
+              <w:bottom w:color="000000" w:space="0" w:sz="6" w:val="single"/>
+              <w:right w:color="000000" w:space="0" w:sz="6" w:val="single"/>
+            </w:tcBorders>
+            <w:tcMar>
+              <w:top w:w="40.0" w:type="dxa"/>
+              <w:left w:w="40.0" w:type="dxa"/>
+              <w:bottom w:w="40.0" w:type="dxa"/>
+              <w:right w:w="40.0" w:type="dxa"/>
+            </w:tcMar>
+            <w:vAlign w:val="center"/>
+          </w:tcPr>
+          <w:p>
+            <w:pPr>
+              <w:widowControl w:val="0"/>
+              <w:jc w:val="center"/>
+              <w:rPr>
+                <w:sz w:val="20"/>
+                <w:szCs w:val="20"/>
+              </w:rPr>
+            </w:pPr>
+            <w:r>
+              <w:rPr>
+                <w:sz w:val="20"/>
+                <w:szCs w:val="20"/>
+                <w:rtl w:val="0"/>
+              </w:rPr>
+              <w:t xml:space="preserve">Avaliação de produtos</w:t>
+            </w:r>
+          </w:p>
+        </w:tc>
+        <w:tc>
+          <w:tcPr>
+            <w:tcBorders>
+              <w:top w:color="cccccc" w:space="0" w:sz="6" w:val="single"/>
+              <w:left w:color="cccccc" w:space="0" w:sz="6" w:val="single"/>
+              <w:bottom w:color="000000" w:space="0" w:sz="6" w:val="single"/>
+              <w:right w:color="000000" w:space="0" w:sz="6" w:val="single"/>
+            </w:tcBorders>
+            <w:tcMar>
+              <w:top w:w="40.0" w:type="dxa"/>
+              <w:left w:w="40.0" w:type="dxa"/>
+              <w:bottom w:w="40.0" w:type="dxa"/>
+              <w:right w:w="40.0" w:type="dxa"/>
+            </w:tcMar>
+            <w:vAlign w:val="center"/>
+          </w:tcPr>
+          <w:p>
+            <w:pPr>
+              <w:widowControl w:val="0"/>
+              <w:jc w:val="center"/>
+              <w:rPr>
+                <w:sz w:val="20"/>
+                <w:szCs w:val="20"/>
+              </w:rPr>
+            </w:pPr>
+            <w:r>
+              <w:rPr>
+                <w:sz w:val="20"/>
+                <w:szCs w:val="20"/>
+                <w:rtl w:val="0"/>
+              </w:rPr>
+              <w:t xml:space="preserve">C</w:t>
+            </w:r>
+          </w:p>
+        </w:tc>
+        <w:tc>
+          <w:tcPr>
+            <w:tcBorders>
+              <w:top w:color="cccccc" w:space="0" w:sz="6" w:val="single"/>
+              <w:left w:color="cccccc" w:space="0" w:sz="6" w:val="single"/>
+              <w:bottom w:color="000000" w:space="0" w:sz="6" w:val="single"/>
+              <w:right w:color="000000" w:space="0" w:sz="6" w:val="single"/>
+            </w:tcBorders>
+            <w:tcMar>
+              <w:top w:w="40.0" w:type="dxa"/>
+              <w:left w:w="40.0" w:type="dxa"/>
+              <w:bottom w:w="40.0" w:type="dxa"/>
+              <w:right w:w="40.0" w:type="dxa"/>
+            </w:tcMar>
+            <w:vAlign w:val="center"/>
+          </w:tcPr>
+          <w:p>
+            <w:pPr>
+              <w:widowControl w:val="0"/>
+              <w:jc w:val="center"/>
+              <w:rPr>
+                <w:sz w:val="20"/>
+                <w:szCs w:val="20"/>
+              </w:rPr>
+            </w:pPr>
+            <w:r>
+              <w:rPr>
+                <w:sz w:val="20"/>
+                <w:szCs w:val="20"/>
+                <w:rtl w:val="0"/>
+              </w:rPr>
+              <w:t xml:space="preserve">M</w:t>
+            </w:r>
+          </w:p>
+        </w:tc>
+        <w:tc>
+          <w:tcPr>
+            <w:tcBorders>
+              <w:top w:color="cccccc" w:space="0" w:sz="6" w:val="single"/>
+              <w:left w:color="cccccc" w:space="0" w:sz="6" w:val="single"/>
+              <w:bottom w:color="000000" w:space="0" w:sz="6" w:val="single"/>
+              <w:right w:color="000000" w:space="0" w:sz="6" w:val="single"/>
+            </w:tcBorders>
+            <w:tcMar>
+              <w:top w:w="40.0" w:type="dxa"/>
+              <w:left w:w="40.0" w:type="dxa"/>
+              <w:bottom w:w="40.0" w:type="dxa"/>
+              <w:right w:w="40.0" w:type="dxa"/>
+            </w:tcMar>
+            <w:vAlign w:val="center"/>
+          </w:tcPr>
+          <w:p>
+            <w:pPr>
+              <w:widowControl w:val="0"/>
+              <w:jc w:val="center"/>
+              <w:rPr>
+                <w:sz w:val="20"/>
+                <w:szCs w:val="20"/>
+              </w:rPr>
+            </w:pPr>
+            <w:r>
+              <w:rPr>
+                <w:sz w:val="20"/>
+                <w:szCs w:val="20"/>
+                <w:rtl w:val="0"/>
+              </w:rPr>
+              <w:t xml:space="preserve">B</w:t>
+            </w:r>
+          </w:p>
+        </w:tc>
+        <w:tc>
+          <w:tcPr>
+            <w:tcBorders>
+              <w:top w:color="cccccc" w:space="0" w:sz="6" w:val="single"/>
+              <w:left w:color="cccccc" w:space="0" w:sz="6" w:val="single"/>
+              <w:bottom w:color="000000" w:space="0" w:sz="6" w:val="single"/>
+              <w:right w:color="000000" w:space="0" w:sz="6" w:val="single"/>
+            </w:tcBorders>
+            <w:tcMar>
+              <w:top w:w="40.0" w:type="dxa"/>
+              <w:left w:w="40.0" w:type="dxa"/>
+              <w:bottom w:w="40.0" w:type="dxa"/>
+              <w:right w:w="40.0" w:type="dxa"/>
+            </w:tcMar>
+            <w:vAlign w:val="center"/>
+          </w:tcPr>
+          <w:p>
+            <w:pPr>
+              <w:widowControl w:val="0"/>
+              <w:jc w:val="center"/>
+              <w:rPr>
+                <w:sz w:val="20"/>
+                <w:szCs w:val="20"/>
+              </w:rPr>
+            </w:pPr>
+            <w:r>
+              <w:rPr>
+                <w:sz w:val="20"/>
+                <w:szCs w:val="20"/>
+                <w:rtl w:val="0"/>
+              </w:rPr>
+              <w:t xml:space="preserve">1</w:t>
+            </w:r>
+          </w:p>
+        </w:tc>
+      </w:tr>
+      <w:tr>
+        <w:trPr>
+          <w:trHeight w:val="525" w:hRule="atLeast"/>
+        </w:trPr>
+        <w:tc>
+          <w:tcPr>
+            <w:tcBorders>
+              <w:top w:color="cccccc" w:space="0" w:sz="6" w:val="single"/>
+              <w:left w:color="000000" w:space="0" w:sz="6" w:val="single"/>
+              <w:bottom w:color="000000" w:space="0" w:sz="6" w:val="single"/>
+              <w:right w:color="000000" w:space="0" w:sz="6" w:val="single"/>
+            </w:tcBorders>
+            <w:tcMar>
+              <w:top w:w="40.0" w:type="dxa"/>
+              <w:left w:w="40.0" w:type="dxa"/>
+              <w:bottom w:w="40.0" w:type="dxa"/>
+              <w:right w:w="40.0" w:type="dxa"/>
+            </w:tcMar>
+            <w:vAlign w:val="center"/>
+          </w:tcPr>
+          <w:p>
+            <w:pPr>
+              <w:widowControl w:val="0"/>
+              <w:jc w:val="center"/>
+              <w:rPr>
+                <w:sz w:val="20"/>
+                <w:szCs w:val="20"/>
+              </w:rPr>
+            </w:pPr>
+            <w:r>
+              <w:rPr>
+                <w:b w:val="1"/>
+                <w:sz w:val="20"/>
+                <w:szCs w:val="20"/>
+                <w:rtl w:val="0"/>
+              </w:rPr>
+              <w:t xml:space="preserve">12</w:t>
+            </w:r>
+            <w:r>
+              <w:rPr>
+                <w:rtl w:val="0"/>
+              </w:rPr>
+            </w:r>
+          </w:p>
+        </w:tc>
+        <w:tc>
+          <w:tcPr>
+            <w:tcBorders>
+              <w:top w:color="cccccc" w:space="0" w:sz="6" w:val="single"/>
+              <w:left w:color="cccccc" w:space="0" w:sz="6" w:val="single"/>
+              <w:bottom w:color="000000" w:space="0" w:sz="6" w:val="single"/>
+              <w:right w:color="000000" w:space="0" w:sz="6" w:val="single"/>
+            </w:tcBorders>
+            <w:tcMar>
+              <w:top w:w="40.0" w:type="dxa"/>
+              <w:left w:w="40.0" w:type="dxa"/>
+              <w:bottom w:w="40.0" w:type="dxa"/>
+              <w:right w:w="40.0" w:type="dxa"/>
+            </w:tcMar>
+            <w:vAlign w:val="center"/>
+          </w:tcPr>
+          <w:p>
+            <w:pPr>
+              <w:widowControl w:val="0"/>
+              <w:jc w:val="center"/>
+              <w:rPr>
+                <w:sz w:val="20"/>
+                <w:szCs w:val="20"/>
+              </w:rPr>
+            </w:pPr>
+            <w:r>
+              <w:rPr>
+                <w:sz w:val="20"/>
+                <w:szCs w:val="20"/>
+                <w:rtl w:val="0"/>
+              </w:rPr>
+              <w:t xml:space="preserve">Login do cliente</w:t>
+            </w:r>
+          </w:p>
+        </w:tc>
+        <w:tc>
+          <w:tcPr>
+            <w:tcBorders>
+              <w:top w:color="cccccc" w:space="0" w:sz="6" w:val="single"/>
+              <w:left w:color="cccccc" w:space="0" w:sz="6" w:val="single"/>
+              <w:bottom w:color="000000" w:space="0" w:sz="6" w:val="single"/>
+              <w:right w:color="000000" w:space="0" w:sz="6" w:val="single"/>
+            </w:tcBorders>
+            <w:tcMar>
+              <w:top w:w="40.0" w:type="dxa"/>
+              <w:left w:w="40.0" w:type="dxa"/>
+              <w:bottom w:w="40.0" w:type="dxa"/>
+              <w:right w:w="40.0" w:type="dxa"/>
+            </w:tcMar>
+            <w:vAlign w:val="center"/>
+          </w:tcPr>
+          <w:p>
+            <w:pPr>
+              <w:widowControl w:val="0"/>
+              <w:jc w:val="center"/>
+              <w:rPr>
+                <w:sz w:val="20"/>
+                <w:szCs w:val="20"/>
+              </w:rPr>
+            </w:pPr>
+            <w:r>
+              <w:rPr>
+                <w:sz w:val="20"/>
+                <w:szCs w:val="20"/>
+                <w:rtl w:val="0"/>
+              </w:rPr>
+              <w:t xml:space="preserve">C</w:t>
+            </w:r>
+          </w:p>
+        </w:tc>
+        <w:tc>
+          <w:tcPr>
+            <w:tcBorders>
+              <w:top w:color="cccccc" w:space="0" w:sz="6" w:val="single"/>
+              <w:left w:color="cccccc" w:space="0" w:sz="6" w:val="single"/>
+              <w:bottom w:color="000000" w:space="0" w:sz="6" w:val="single"/>
+              <w:right w:color="000000" w:space="0" w:sz="6" w:val="single"/>
+            </w:tcBorders>
+            <w:tcMar>
+              <w:top w:w="40.0" w:type="dxa"/>
+              <w:left w:w="40.0" w:type="dxa"/>
+              <w:bottom w:w="40.0" w:type="dxa"/>
+              <w:right w:w="40.0" w:type="dxa"/>
+            </w:tcMar>
+            <w:vAlign w:val="center"/>
+          </w:tcPr>
+          <w:p>
+            <w:pPr>
+              <w:widowControl w:val="0"/>
+              <w:jc w:val="center"/>
+              <w:rPr>
+                <w:sz w:val="20"/>
+                <w:szCs w:val="20"/>
+              </w:rPr>
+            </w:pPr>
+            <w:r>
+              <w:rPr>
+                <w:sz w:val="20"/>
+                <w:szCs w:val="20"/>
+                <w:rtl w:val="0"/>
+              </w:rPr>
+              <w:t xml:space="preserve">A</w:t>
+            </w:r>
+          </w:p>
+        </w:tc>
+        <w:tc>
+          <w:tcPr>
+            <w:tcBorders>
+              <w:top w:color="cccccc" w:space="0" w:sz="6" w:val="single"/>
+              <w:left w:color="cccccc" w:space="0" w:sz="6" w:val="single"/>
+              <w:bottom w:color="000000" w:space="0" w:sz="6" w:val="single"/>
+              <w:right w:color="000000" w:space="0" w:sz="6" w:val="single"/>
+            </w:tcBorders>
+            <w:tcMar>
+              <w:top w:w="40.0" w:type="dxa"/>
+              <w:left w:w="40.0" w:type="dxa"/>
+              <w:bottom w:w="40.0" w:type="dxa"/>
+              <w:right w:w="40.0" w:type="dxa"/>
+            </w:tcMar>
+            <w:vAlign w:val="center"/>
+          </w:tcPr>
+          <w:p>
+            <w:pPr>
+              <w:widowControl w:val="0"/>
+              <w:jc w:val="center"/>
+              <w:rPr>
+                <w:sz w:val="20"/>
+                <w:szCs w:val="20"/>
+              </w:rPr>
+            </w:pPr>
+            <w:r>
+              <w:rPr>
+                <w:sz w:val="20"/>
+                <w:szCs w:val="20"/>
+                <w:rtl w:val="0"/>
+              </w:rPr>
+              <w:t xml:space="preserve">M</w:t>
+            </w:r>
+          </w:p>
+        </w:tc>
+        <w:tc>
+          <w:tcPr>
+            <w:tcBorders>
+              <w:top w:color="cccccc" w:space="0" w:sz="6" w:val="single"/>
+              <w:left w:color="cccccc" w:space="0" w:sz="6" w:val="single"/>
+              <w:bottom w:color="000000" w:space="0" w:sz="6" w:val="single"/>
+              <w:right w:color="000000" w:space="0" w:sz="6" w:val="single"/>
+            </w:tcBorders>
+            <w:tcMar>
+              <w:top w:w="40.0" w:type="dxa"/>
+              <w:left w:w="40.0" w:type="dxa"/>
+              <w:bottom w:w="40.0" w:type="dxa"/>
+              <w:right w:w="40.0" w:type="dxa"/>
+            </w:tcMar>
+            <w:vAlign w:val="center"/>
+          </w:tcPr>
+          <w:p>
+            <w:pPr>
+              <w:widowControl w:val="0"/>
+              <w:jc w:val="center"/>
+              <w:rPr>
+                <w:sz w:val="20"/>
+                <w:szCs w:val="20"/>
+              </w:rPr>
+            </w:pPr>
+            <w:r>
+              <w:rPr>
+                <w:sz w:val="20"/>
+                <w:szCs w:val="20"/>
+                <w:rtl w:val="0"/>
+              </w:rPr>
+              <w:t xml:space="preserve">1</w:t>
+            </w:r>
+          </w:p>
+        </w:tc>
+      </w:tr>
+      <w:tr>
+        <w:trPr>
+          <w:trHeight w:val="525" w:hRule="atLeast"/>
+        </w:trPr>
+        <w:tc>
+          <w:tcPr>
+            <w:tcBorders>
+              <w:top w:color="cccccc" w:space="0" w:sz="6" w:val="single"/>
+              <w:left w:color="000000" w:space="0" w:sz="6" w:val="single"/>
+              <w:bottom w:color="000000" w:space="0" w:sz="6" w:val="single"/>
+              <w:right w:color="000000" w:space="0" w:sz="6" w:val="single"/>
+            </w:tcBorders>
+            <w:tcMar>
+              <w:top w:w="40.0" w:type="dxa"/>
+              <w:left w:w="40.0" w:type="dxa"/>
+              <w:bottom w:w="40.0" w:type="dxa"/>
+              <w:right w:w="40.0" w:type="dxa"/>
+            </w:tcMar>
+            <w:vAlign w:val="center"/>
+          </w:tcPr>
+          <w:p>
+            <w:pPr>
+              <w:widowControl w:val="0"/>
+              <w:jc w:val="center"/>
+              <w:rPr>
+                <w:sz w:val="20"/>
+                <w:szCs w:val="20"/>
+              </w:rPr>
+            </w:pPr>
+            <w:r>
+              <w:rPr>
+                <w:b w:val="1"/>
+                <w:sz w:val="20"/>
+                <w:szCs w:val="20"/>
+                <w:rtl w:val="0"/>
+              </w:rPr>
+              <w:t xml:space="preserve">13</w:t>
+            </w:r>
+            <w:r>
+              <w:rPr>
+                <w:rtl w:val="0"/>
+              </w:rPr>
+            </w:r>
+          </w:p>
+        </w:tc>
+        <w:tc>
+          <w:tcPr>
+            <w:tcBorders>
+              <w:top w:color="cccccc" w:space="0" w:sz="6" w:val="single"/>
+              <w:left w:color="cccccc" w:space="0" w:sz="6" w:val="single"/>
+              <w:bottom w:color="000000" w:space="0" w:sz="6" w:val="single"/>
+              <w:right w:color="000000" w:space="0" w:sz="6" w:val="single"/>
+            </w:tcBorders>
+            <w:tcMar>
+              <w:top w:w="40.0" w:type="dxa"/>
+              <w:left w:w="40.0" w:type="dxa"/>
+              <w:bottom w:w="40.0" w:type="dxa"/>
+              <w:right w:w="40.0" w:type="dxa"/>
+            </w:tcMar>
+            <w:vAlign w:val="center"/>
+          </w:tcPr>
+          <w:p>
+            <w:pPr>
+              <w:widowControl w:val="0"/>
+              <w:jc w:val="center"/>
+              <w:rPr>
+                <w:sz w:val="20"/>
+                <w:szCs w:val="20"/>
+              </w:rPr>
+            </w:pPr>
+            <w:r>
+              <w:rPr>
+                <w:sz w:val="20"/>
+                <w:szCs w:val="20"/>
+                <w:rtl w:val="0"/>
+              </w:rPr>
+              <w:t xml:space="preserve">Disponibilidade de estoque</w:t>
+            </w:r>
+          </w:p>
+        </w:tc>
+        <w:tc>
+          <w:tcPr>
+            <w:tcBorders>
+              <w:top w:color="cccccc" w:space="0" w:sz="6" w:val="single"/>
+              <w:left w:color="cccccc" w:space="0" w:sz="6" w:val="single"/>
+              <w:bottom w:color="000000" w:space="0" w:sz="6" w:val="single"/>
+              <w:right w:color="000000" w:space="0" w:sz="6" w:val="single"/>
+            </w:tcBorders>
+            <w:tcMar>
+              <w:top w:w="40.0" w:type="dxa"/>
+              <w:left w:w="40.0" w:type="dxa"/>
+              <w:bottom w:w="40.0" w:type="dxa"/>
+              <w:right w:w="40.0" w:type="dxa"/>
+            </w:tcMar>
+            <w:vAlign w:val="center"/>
+          </w:tcPr>
+          <w:p>
+            <w:pPr>
+              <w:widowControl w:val="0"/>
+              <w:jc w:val="center"/>
+              <w:rPr>
+                <w:sz w:val="20"/>
+                <w:szCs w:val="20"/>
+              </w:rPr>
+            </w:pPr>
+            <w:r>
+              <w:rPr>
+                <w:sz w:val="20"/>
+                <w:szCs w:val="20"/>
+                <w:rtl w:val="0"/>
+              </w:rPr>
+              <w:t xml:space="preserve">C</w:t>
+            </w:r>
+          </w:p>
+        </w:tc>
+        <w:tc>
+          <w:tcPr>
+            <w:tcBorders>
+              <w:top w:color="cccccc" w:space="0" w:sz="6" w:val="single"/>
+              <w:left w:color="cccccc" w:space="0" w:sz="6" w:val="single"/>
+              <w:bottom w:color="000000" w:space="0" w:sz="6" w:val="single"/>
+              <w:right w:color="000000" w:space="0" w:sz="6" w:val="single"/>
+            </w:tcBorders>
+            <w:tcMar>
+              <w:top w:w="40.0" w:type="dxa"/>
+              <w:left w:w="40.0" w:type="dxa"/>
+              <w:bottom w:w="40.0" w:type="dxa"/>
+              <w:right w:w="40.0" w:type="dxa"/>
+            </w:tcMar>
+            <w:vAlign w:val="center"/>
+          </w:tcPr>
+          <w:p>
+            <w:pPr>
+              <w:widowControl w:val="0"/>
+              <w:jc w:val="center"/>
+              <w:rPr>
+                <w:sz w:val="20"/>
+                <w:szCs w:val="20"/>
+              </w:rPr>
+            </w:pPr>
+            <w:r>
+              <w:rPr>
+                <w:sz w:val="20"/>
+                <w:szCs w:val="20"/>
+                <w:rtl w:val="0"/>
+              </w:rPr>
+              <w:t xml:space="preserve">A</w:t>
+            </w:r>
+          </w:p>
+        </w:tc>
+        <w:tc>
+          <w:tcPr>
+            <w:tcBorders>
+              <w:top w:color="cccccc" w:space="0" w:sz="6" w:val="single"/>
+              <w:left w:color="cccccc" w:space="0" w:sz="6" w:val="single"/>
+              <w:bottom w:color="000000" w:space="0" w:sz="6" w:val="single"/>
+              <w:right w:color="000000" w:space="0" w:sz="6" w:val="single"/>
+            </w:tcBorders>
+            <w:tcMar>
+              <w:top w:w="40.0" w:type="dxa"/>
+              <w:left w:w="40.0" w:type="dxa"/>
+              <w:bottom w:w="40.0" w:type="dxa"/>
+              <w:right w:w="40.0" w:type="dxa"/>
+            </w:tcMar>
+            <w:vAlign w:val="center"/>
+          </w:tcPr>
+          <w:p>
+            <w:pPr>
+              <w:widowControl w:val="0"/>
+              <w:jc w:val="center"/>
+              <w:rPr>
+                <w:sz w:val="20"/>
+                <w:szCs w:val="20"/>
+              </w:rPr>
+            </w:pPr>
+            <w:r>
+              <w:rPr>
+                <w:sz w:val="20"/>
+                <w:szCs w:val="20"/>
+                <w:rtl w:val="0"/>
+              </w:rPr>
+              <w:t xml:space="preserve">B</w:t>
+            </w:r>
+          </w:p>
+        </w:tc>
+        <w:tc>
+          <w:tcPr>
+            <w:tcBorders>
+              <w:top w:color="cccccc" w:space="0" w:sz="6" w:val="single"/>
+              <w:left w:color="cccccc" w:space="0" w:sz="6" w:val="single"/>
+              <w:bottom w:color="000000" w:space="0" w:sz="6" w:val="single"/>
+              <w:right w:color="000000" w:space="0" w:sz="6" w:val="single"/>
+            </w:tcBorders>
+            <w:tcMar>
+              <w:top w:w="40.0" w:type="dxa"/>
+              <w:left w:w="40.0" w:type="dxa"/>
+              <w:bottom w:w="40.0" w:type="dxa"/>
+              <w:right w:w="40.0" w:type="dxa"/>
+            </w:tcMar>
+            <w:vAlign w:val="center"/>
+          </w:tcPr>
+          <w:p>
+            <w:pPr>
+              <w:widowControl w:val="0"/>
+              <w:jc w:val="center"/>
+              <w:rPr>
+                <w:sz w:val="20"/>
+                <w:szCs w:val="20"/>
+              </w:rPr>
+            </w:pPr>
+            <w:r>
+              <w:rPr>
+                <w:sz w:val="20"/>
+                <w:szCs w:val="20"/>
+                <w:rtl w:val="0"/>
+              </w:rPr>
+              <w:t xml:space="preserve">1</w:t>
+            </w:r>
+          </w:p>
+        </w:tc>
+      </w:tr>
+      <w:tr>
+        <w:trPr>
+          <w:trHeight w:val="525" w:hRule="atLeast"/>
+        </w:trPr>
+        <w:tc>
+          <w:tcPr>
+            <w:tcBorders>
+              <w:top w:color="cccccc" w:space="0" w:sz="6" w:val="single"/>
+              <w:left w:color="000000" w:space="0" w:sz="6" w:val="single"/>
+              <w:bottom w:color="000000" w:space="0" w:sz="6" w:val="single"/>
+              <w:right w:color="000000" w:space="0" w:sz="6" w:val="single"/>
+            </w:tcBorders>
+            <w:tcMar>
+              <w:top w:w="40.0" w:type="dxa"/>
+              <w:left w:w="40.0" w:type="dxa"/>
+              <w:bottom w:w="40.0" w:type="dxa"/>
+              <w:right w:w="40.0" w:type="dxa"/>
+            </w:tcMar>
+            <w:vAlign w:val="center"/>
+          </w:tcPr>
+          <w:p>
+            <w:pPr>
+              <w:widowControl w:val="0"/>
+              <w:jc w:val="center"/>
+              <w:rPr>
+                <w:sz w:val="20"/>
+                <w:szCs w:val="20"/>
+              </w:rPr>
+            </w:pPr>
+            <w:r>
+              <w:rPr>
+                <w:b w:val="1"/>
+                <w:sz w:val="20"/>
+                <w:szCs w:val="20"/>
+                <w:rtl w:val="0"/>
+              </w:rPr>
+              <w:t xml:space="preserve">14</w:t>
+            </w:r>
+            <w:r>
+              <w:rPr>
+                <w:rtl w:val="0"/>
+              </w:rPr>
+            </w:r>
+          </w:p>
+        </w:tc>
+        <w:tc>
+          <w:tcPr>
+            <w:tcBorders>
+              <w:top w:color="cccccc" w:space="0" w:sz="6" w:val="single"/>
+              <w:left w:color="cccccc" w:space="0" w:sz="6" w:val="single"/>
+              <w:bottom w:color="000000" w:space="0" w:sz="6" w:val="single"/>
+              <w:right w:color="000000" w:space="0" w:sz="6" w:val="single"/>
+            </w:tcBorders>
+            <w:tcMar>
+              <w:top w:w="40.0" w:type="dxa"/>
+              <w:left w:w="40.0" w:type="dxa"/>
+              <w:bottom w:w="40.0" w:type="dxa"/>
+              <w:right w:w="40.0" w:type="dxa"/>
+            </w:tcMar>
+            <w:vAlign w:val="center"/>
+          </w:tcPr>
+          <w:p>
+            <w:pPr>
+              <w:widowControl w:val="0"/>
+              <w:jc w:val="center"/>
+              <w:rPr>
+                <w:sz w:val="20"/>
+                <w:szCs w:val="20"/>
+              </w:rPr>
+            </w:pPr>
+            <w:r>
+              <w:rPr>
+                <w:sz w:val="20"/>
+                <w:szCs w:val="20"/>
+                <w:rtl w:val="0"/>
+              </w:rPr>
+              <w:t xml:space="preserve">Venda de produtos</w:t>
+            </w:r>
+          </w:p>
+        </w:tc>
+        <w:tc>
+          <w:tcPr>
+            <w:tcBorders>
+              <w:top w:color="cccccc" w:space="0" w:sz="6" w:val="single"/>
+              <w:left w:color="cccccc" w:space="0" w:sz="6" w:val="single"/>
+              <w:bottom w:color="000000" w:space="0" w:sz="6" w:val="single"/>
+              <w:right w:color="000000" w:space="0" w:sz="6" w:val="single"/>
+            </w:tcBorders>
+            <w:tcMar>
+              <w:top w:w="40.0" w:type="dxa"/>
+              <w:left w:w="40.0" w:type="dxa"/>
+              <w:bottom w:w="40.0" w:type="dxa"/>
+              <w:right w:w="40.0" w:type="dxa"/>
+            </w:tcMar>
+            <w:vAlign w:val="center"/>
+          </w:tcPr>
+          <w:p>
+            <w:pPr>
+              <w:widowControl w:val="0"/>
+              <w:jc w:val="center"/>
+              <w:rPr>
+                <w:sz w:val="20"/>
+                <w:szCs w:val="20"/>
+              </w:rPr>
+            </w:pPr>
+            <w:r>
+              <w:rPr>
+                <w:sz w:val="20"/>
+                <w:szCs w:val="20"/>
+                <w:rtl w:val="0"/>
+              </w:rPr>
+              <w:t xml:space="preserve">C</w:t>
+            </w:r>
+          </w:p>
+        </w:tc>
+        <w:tc>
+          <w:tcPr>
+            <w:tcBorders>
+              <w:top w:color="cccccc" w:space="0" w:sz="6" w:val="single"/>
+              <w:left w:color="cccccc" w:space="0" w:sz="6" w:val="single"/>
+              <w:bottom w:color="000000" w:space="0" w:sz="6" w:val="single"/>
+              <w:right w:color="000000" w:space="0" w:sz="6" w:val="single"/>
+            </w:tcBorders>
+            <w:tcMar>
+              <w:top w:w="40.0" w:type="dxa"/>
+              <w:left w:w="40.0" w:type="dxa"/>
+              <w:bottom w:w="40.0" w:type="dxa"/>
+              <w:right w:w="40.0" w:type="dxa"/>
+            </w:tcMar>
+            <w:vAlign w:val="center"/>
+          </w:tcPr>
+          <w:p>
+            <w:pPr>
+              <w:widowControl w:val="0"/>
+              <w:jc w:val="center"/>
+              <w:rPr>
+                <w:sz w:val="20"/>
+                <w:szCs w:val="20"/>
+              </w:rPr>
+            </w:pPr>
+            <w:r>
+              <w:rPr>
+                <w:sz w:val="20"/>
+                <w:szCs w:val="20"/>
+                <w:rtl w:val="0"/>
+              </w:rPr>
+              <w:t xml:space="preserve">M</w:t>
+            </w:r>
+          </w:p>
+        </w:tc>
+        <w:tc>
+          <w:tcPr>
+            <w:tcBorders>
+              <w:top w:color="cccccc" w:space="0" w:sz="6" w:val="single"/>
+              <w:left w:color="cccccc" w:space="0" w:sz="6" w:val="single"/>
+              <w:bottom w:color="000000" w:space="0" w:sz="6" w:val="single"/>
+              <w:right w:color="000000" w:space="0" w:sz="6" w:val="single"/>
+            </w:tcBorders>
+            <w:tcMar>
+              <w:top w:w="40.0" w:type="dxa"/>
+              <w:left w:w="40.0" w:type="dxa"/>
+              <w:bottom w:w="40.0" w:type="dxa"/>
+              <w:right w:w="40.0" w:type="dxa"/>
+            </w:tcMar>
+            <w:vAlign w:val="center"/>
+          </w:tcPr>
+          <w:p>
+            <w:pPr>
+              <w:widowControl w:val="0"/>
+              <w:jc w:val="center"/>
+              <w:rPr>
+                <w:sz w:val="20"/>
+                <w:szCs w:val="20"/>
+              </w:rPr>
+            </w:pPr>
+            <w:r>
+              <w:rPr>
+                <w:sz w:val="20"/>
+                <w:szCs w:val="20"/>
+                <w:rtl w:val="0"/>
+              </w:rPr>
+              <w:t xml:space="preserve">B</w:t>
+            </w:r>
+          </w:p>
+        </w:tc>
+        <w:tc>
+          <w:tcPr>
+            <w:tcBorders>
+              <w:top w:color="cccccc" w:space="0" w:sz="6" w:val="single"/>
+              <w:left w:color="cccccc" w:space="0" w:sz="6" w:val="single"/>
+              <w:bottom w:color="000000" w:space="0" w:sz="6" w:val="single"/>
+              <w:right w:color="000000" w:space="0" w:sz="6" w:val="single"/>
+            </w:tcBorders>
+            <w:tcMar>
+              <w:top w:w="40.0" w:type="dxa"/>
+              <w:left w:w="40.0" w:type="dxa"/>
+              <w:bottom w:w="40.0" w:type="dxa"/>
+              <w:right w:w="40.0" w:type="dxa"/>
+            </w:tcMar>
+            <w:vAlign w:val="center"/>
+          </w:tcPr>
+          <w:p>
+            <w:pPr>
+              <w:widowControl w:val="0"/>
+              <w:jc w:val="center"/>
+              <w:rPr>
+                <w:sz w:val="20"/>
+                <w:szCs w:val="20"/>
+              </w:rPr>
+            </w:pPr>
+            <w:r>
+              <w:rPr>
+                <w:sz w:val="20"/>
+                <w:szCs w:val="20"/>
+                <w:rtl w:val="0"/>
+              </w:rPr>
+              <w:t xml:space="preserve">1</w:t>
+            </w:r>
+          </w:p>
+        </w:tc>
+      </w:tr>
+      <w:tr>
+        <w:trPr>
+          <w:trHeight w:val="525" w:hRule="atLeast"/>
+        </w:trPr>
+        <w:tc>
+          <w:tcPr>
+            <w:tcBorders>
+              <w:top w:color="cccccc" w:space="0" w:sz="6" w:val="single"/>
+              <w:left w:color="000000" w:space="0" w:sz="6" w:val="single"/>
+              <w:bottom w:color="000000" w:space="0" w:sz="6" w:val="single"/>
+              <w:right w:color="000000" w:space="0" w:sz="6" w:val="single"/>
+            </w:tcBorders>
+            <w:tcMar>
+              <w:top w:w="40.0" w:type="dxa"/>
+              <w:left w:w="40.0" w:type="dxa"/>
+              <w:bottom w:w="40.0" w:type="dxa"/>
+              <w:right w:w="40.0" w:type="dxa"/>
+            </w:tcMar>
+            <w:vAlign w:val="center"/>
+          </w:tcPr>
+          <w:p>
+            <w:pPr>
+              <w:widowControl w:val="0"/>
+              <w:jc w:val="center"/>
+              <w:rPr>
+                <w:sz w:val="20"/>
+                <w:szCs w:val="20"/>
+              </w:rPr>
+            </w:pPr>
+            <w:r>
+              <w:rPr>
+                <w:b w:val="1"/>
+                <w:sz w:val="20"/>
+                <w:szCs w:val="20"/>
+                <w:rtl w:val="0"/>
+              </w:rPr>
+              <w:t xml:space="preserve">15</w:t>
+            </w:r>
+            <w:r>
+              <w:rPr>
+                <w:rtl w:val="0"/>
+              </w:rPr>
+            </w:r>
+          </w:p>
+        </w:tc>
+        <w:tc>
+          <w:tcPr>
+            <w:tcBorders>
+              <w:top w:color="cccccc" w:space="0" w:sz="6" w:val="single"/>
+              <w:left w:color="cccccc" w:space="0" w:sz="6" w:val="single"/>
+              <w:bottom w:color="000000" w:space="0" w:sz="6" w:val="single"/>
+              <w:right w:color="000000" w:space="0" w:sz="6" w:val="single"/>
+            </w:tcBorders>
+            <w:tcMar>
+              <w:top w:w="40.0" w:type="dxa"/>
+              <w:left w:w="40.0" w:type="dxa"/>
+              <w:bottom w:w="40.0" w:type="dxa"/>
+              <w:right w:w="40.0" w:type="dxa"/>
+            </w:tcMar>
+            <w:vAlign w:val="center"/>
+          </w:tcPr>
+          <w:p>
+            <w:pPr>
+              <w:widowControl w:val="0"/>
+              <w:jc w:val="center"/>
+              <w:rPr>
+                <w:sz w:val="20"/>
+                <w:szCs w:val="20"/>
+              </w:rPr>
+            </w:pPr>
+            <w:r>
+              <w:rPr>
+                <w:sz w:val="20"/>
+                <w:szCs w:val="20"/>
+                <w:rtl w:val="0"/>
+              </w:rPr>
+              <w:t xml:space="preserve">Registro de vendas</w:t>
+            </w:r>
+          </w:p>
+        </w:tc>
+        <w:tc>
+          <w:tcPr>
+            <w:tcBorders>
+              <w:top w:color="cccccc" w:space="0" w:sz="6" w:val="single"/>
+              <w:left w:color="cccccc" w:space="0" w:sz="6" w:val="single"/>
+              <w:bottom w:color="000000" w:space="0" w:sz="6" w:val="single"/>
+              <w:right w:color="000000" w:space="0" w:sz="6" w:val="single"/>
+            </w:tcBorders>
+            <w:tcMar>
+              <w:top w:w="40.0" w:type="dxa"/>
+              <w:left w:w="40.0" w:type="dxa"/>
+              <w:bottom w:w="40.0" w:type="dxa"/>
+              <w:right w:w="40.0" w:type="dxa"/>
+            </w:tcMar>
+            <w:vAlign w:val="center"/>
+          </w:tcPr>
+          <w:p>
+            <w:pPr>
+              <w:widowControl w:val="0"/>
+              <w:jc w:val="center"/>
+              <w:rPr>
+                <w:sz w:val="20"/>
+                <w:szCs w:val="20"/>
+              </w:rPr>
+            </w:pPr>
+            <w:r>
+              <w:rPr>
+                <w:sz w:val="20"/>
+                <w:szCs w:val="20"/>
+                <w:rtl w:val="0"/>
+              </w:rPr>
+              <w:t xml:space="preserve">C</w:t>
+            </w:r>
+          </w:p>
+        </w:tc>
+        <w:tc>
+          <w:tcPr>
+            <w:tcBorders>
+              <w:top w:color="cccccc" w:space="0" w:sz="6" w:val="single"/>
+              <w:left w:color="cccccc" w:space="0" w:sz="6" w:val="single"/>
+              <w:bottom w:color="000000" w:space="0" w:sz="6" w:val="single"/>
+              <w:right w:color="000000" w:space="0" w:sz="6" w:val="single"/>
+            </w:tcBorders>
+            <w:tcMar>
+              <w:top w:w="40.0" w:type="dxa"/>
+              <w:left w:w="40.0" w:type="dxa"/>
+              <w:bottom w:w="40.0" w:type="dxa"/>
+              <w:right w:w="40.0" w:type="dxa"/>
+            </w:tcMar>
+            <w:vAlign w:val="center"/>
+          </w:tcPr>
+          <w:p>
+            <w:pPr>
+              <w:widowControl w:val="0"/>
+              <w:jc w:val="center"/>
+              <w:rPr>
+                <w:sz w:val="20"/>
+                <w:szCs w:val="20"/>
+              </w:rPr>
+            </w:pPr>
+            <w:r>
+              <w:rPr>
+                <w:sz w:val="20"/>
+                <w:szCs w:val="20"/>
+                <w:rtl w:val="0"/>
+              </w:rPr>
+              <w:t xml:space="preserve">M</w:t>
+            </w:r>
+          </w:p>
+        </w:tc>
+        <w:tc>
+          <w:tcPr>
+            <w:tcBorders>
+              <w:top w:color="cccccc" w:space="0" w:sz="6" w:val="single"/>
+              <w:left w:color="cccccc" w:space="0" w:sz="6" w:val="single"/>
+              <w:bottom w:color="000000" w:space="0" w:sz="6" w:val="single"/>
+              <w:right w:color="000000" w:space="0" w:sz="6" w:val="single"/>
+            </w:tcBorders>
+            <w:tcMar>
+              <w:top w:w="40.0" w:type="dxa"/>
+              <w:left w:w="40.0" w:type="dxa"/>
+              <w:bottom w:w="40.0" w:type="dxa"/>
+              <w:right w:w="40.0" w:type="dxa"/>
+            </w:tcMar>
+            <w:vAlign w:val="center"/>
+          </w:tcPr>
+          <w:p>
+            <w:pPr>
+              <w:widowControl w:val="0"/>
+              <w:jc w:val="center"/>
+              <w:rPr>
+                <w:sz w:val="20"/>
+                <w:szCs w:val="20"/>
+              </w:rPr>
+            </w:pPr>
+            <w:r>
+              <w:rPr>
+                <w:sz w:val="20"/>
+                <w:szCs w:val="20"/>
+                <w:rtl w:val="0"/>
+              </w:rPr>
+              <w:t xml:space="preserve">B</w:t>
+            </w:r>
+          </w:p>
+        </w:tc>
+        <w:tc>
+          <w:tcPr>
+            <w:tcBorders>
+              <w:top w:color="cccccc" w:space="0" w:sz="6" w:val="single"/>
+              <w:left w:color="cccccc" w:space="0" w:sz="6" w:val="single"/>
+              <w:bottom w:color="000000" w:space="0" w:sz="6" w:val="single"/>
+              <w:right w:color="000000" w:space="0" w:sz="6" w:val="single"/>
+            </w:tcBorders>
+            <w:tcMar>
+              <w:top w:w="40.0" w:type="dxa"/>
+              <w:left w:w="40.0" w:type="dxa"/>
+              <w:bottom w:w="40.0" w:type="dxa"/>
+              <w:right w:w="40.0" w:type="dxa"/>
+            </w:tcMar>
+            <w:vAlign w:val="center"/>
+          </w:tcPr>
+          <w:p>
+            <w:pPr>
+              <w:widowControl w:val="0"/>
+              <w:jc w:val="center"/>
+              <w:rPr>
+                <w:sz w:val="20"/>
+                <w:szCs w:val="20"/>
+              </w:rPr>
+            </w:pPr>
+            <w:r>
+              <w:rPr>
+                <w:sz w:val="20"/>
+                <w:szCs w:val="20"/>
+                <w:rtl w:val="0"/>
+              </w:rPr>
+              <w:t xml:space="preserve">1</w:t>
+            </w:r>
+          </w:p>
+        </w:tc>
+      </w:tr>
+      <w:tr>
+        <w:trPr>
+          <w:trHeight w:val="525" w:hRule="atLeast"/>
+        </w:trPr>
+        <w:tc>
+          <w:tcPr>
+            <w:tcBorders>
+              <w:top w:color="cccccc" w:space="0" w:sz="6" w:val="single"/>
+              <w:left w:color="000000" w:space="0" w:sz="6" w:val="single"/>
+              <w:bottom w:color="000000" w:space="0" w:sz="6" w:val="single"/>
+              <w:right w:color="000000" w:space="0" w:sz="6" w:val="single"/>
+            </w:tcBorders>
+            <w:tcMar>
+              <w:top w:w="40.0" w:type="dxa"/>
+              <w:left w:w="40.0" w:type="dxa"/>
+              <w:bottom w:w="40.0" w:type="dxa"/>
+              <w:right w:w="40.0" w:type="dxa"/>
+            </w:tcMar>
+            <w:vAlign w:val="center"/>
+          </w:tcPr>
+          <w:p>
+            <w:pPr>
+              <w:widowControl w:val="0"/>
+              <w:jc w:val="center"/>
+              <w:rPr>
+                <w:sz w:val="20"/>
+                <w:szCs w:val="20"/>
+              </w:rPr>
+            </w:pPr>
+            <w:r>
+              <w:rPr>
+                <w:b w:val="1"/>
+                <w:sz w:val="20"/>
+                <w:szCs w:val="20"/>
+                <w:rtl w:val="0"/>
+              </w:rPr>
+              <w:t xml:space="preserve">16</w:t>
+            </w:r>
+            <w:r>
+              <w:rPr>
+                <w:rtl w:val="0"/>
+              </w:rPr>
+            </w:r>
+          </w:p>
+        </w:tc>
+        <w:tc>
+          <w:tcPr>
+            <w:tcBorders>
+              <w:top w:color="cccccc" w:space="0" w:sz="6" w:val="single"/>
+              <w:left w:color="cccccc" w:space="0" w:sz="6" w:val="single"/>
+              <w:bottom w:color="000000" w:space="0" w:sz="6" w:val="single"/>
+              <w:right w:color="000000" w:space="0" w:sz="6" w:val="single"/>
+            </w:tcBorders>
+            <w:tcMar>
+              <w:top w:w="40.0" w:type="dxa"/>
+              <w:left w:w="40.0" w:type="dxa"/>
+              <w:bottom w:w="40.0" w:type="dxa"/>
+              <w:right w:w="40.0" w:type="dxa"/>
+            </w:tcMar>
+            <w:vAlign w:val="center"/>
+          </w:tcPr>
+          <w:p>
+            <w:pPr>
+              <w:widowControl w:val="0"/>
+              <w:jc w:val="center"/>
+              <w:rPr>
+                <w:sz w:val="20"/>
+                <w:szCs w:val="20"/>
+              </w:rPr>
+            </w:pPr>
+            <w:r>
+              <w:rPr>
+                <w:sz w:val="20"/>
+                <w:szCs w:val="20"/>
+                <w:rtl w:val="0"/>
+              </w:rPr>
+              <w:t xml:space="preserve">Suporte ao cliente</w:t>
+            </w:r>
+          </w:p>
+        </w:tc>
+        <w:tc>
+          <w:tcPr>
+            <w:tcBorders>
+              <w:top w:color="cccccc" w:space="0" w:sz="6" w:val="single"/>
+              <w:left w:color="cccccc" w:space="0" w:sz="6" w:val="single"/>
+              <w:bottom w:color="000000" w:space="0" w:sz="6" w:val="single"/>
+              <w:right w:color="000000" w:space="0" w:sz="6" w:val="single"/>
+            </w:tcBorders>
+            <w:tcMar>
+              <w:top w:w="40.0" w:type="dxa"/>
+              <w:left w:w="40.0" w:type="dxa"/>
+              <w:bottom w:w="40.0" w:type="dxa"/>
+              <w:right w:w="40.0" w:type="dxa"/>
+            </w:tcMar>
+            <w:vAlign w:val="center"/>
+          </w:tcPr>
+          <w:p>
+            <w:pPr>
+              <w:widowControl w:val="0"/>
+              <w:jc w:val="center"/>
+              <w:rPr>
+                <w:sz w:val="20"/>
+                <w:szCs w:val="20"/>
+              </w:rPr>
+            </w:pPr>
+            <w:r>
+              <w:rPr>
+                <w:sz w:val="20"/>
+                <w:szCs w:val="20"/>
+                <w:rtl w:val="0"/>
+              </w:rPr>
+              <w:t xml:space="preserve">C</w:t>
+            </w:r>
+          </w:p>
+        </w:tc>
+        <w:tc>
+          <w:tcPr>
+            <w:tcBorders>
+              <w:top w:color="cccccc" w:space="0" w:sz="6" w:val="single"/>
+              <w:left w:color="cccccc" w:space="0" w:sz="6" w:val="single"/>
+              <w:bottom w:color="000000" w:space="0" w:sz="6" w:val="single"/>
+              <w:right w:color="000000" w:space="0" w:sz="6" w:val="single"/>
+            </w:tcBorders>
+            <w:tcMar>
+              <w:top w:w="40.0" w:type="dxa"/>
+              <w:left w:w="40.0" w:type="dxa"/>
+              <w:bottom w:w="40.0" w:type="dxa"/>
+              <w:right w:w="40.0" w:type="dxa"/>
+            </w:tcMar>
+            <w:vAlign w:val="center"/>
+          </w:tcPr>
+          <w:p>
+            <w:pPr>
+              <w:widowControl w:val="0"/>
+              <w:jc w:val="center"/>
+              <w:rPr>
+                <w:sz w:val="20"/>
+                <w:szCs w:val="20"/>
+              </w:rPr>
+            </w:pPr>
+            <w:r>
+              <w:rPr>
+                <w:sz w:val="20"/>
+                <w:szCs w:val="20"/>
+                <w:rtl w:val="0"/>
+              </w:rPr>
+              <w:t xml:space="preserve">A</w:t>
+            </w:r>
+          </w:p>
+        </w:tc>
+        <w:tc>
+          <w:tcPr>
+            <w:tcBorders>
+              <w:top w:color="cccccc" w:space="0" w:sz="6" w:val="single"/>
+              <w:left w:color="cccccc" w:space="0" w:sz="6" w:val="single"/>
+              <w:bottom w:color="000000" w:space="0" w:sz="6" w:val="single"/>
+              <w:right w:color="000000" w:space="0" w:sz="6" w:val="single"/>
+            </w:tcBorders>
+            <w:tcMar>
+              <w:top w:w="40.0" w:type="dxa"/>
+              <w:left w:w="40.0" w:type="dxa"/>
+              <w:bottom w:w="40.0" w:type="dxa"/>
+              <w:right w:w="40.0" w:type="dxa"/>
+            </w:tcMar>
+            <w:vAlign w:val="center"/>
+          </w:tcPr>
+          <w:p>
+            <w:pPr>
+              <w:widowControl w:val="0"/>
+              <w:jc w:val="center"/>
+              <w:rPr>
+                <w:sz w:val="20"/>
+                <w:szCs w:val="20"/>
+              </w:rPr>
+            </w:pPr>
+            <w:r>
+              <w:rPr>
+                <w:sz w:val="20"/>
+                <w:szCs w:val="20"/>
+                <w:rtl w:val="0"/>
+              </w:rPr>
+              <w:t xml:space="preserve">M</w:t>
+            </w:r>
+          </w:p>
+        </w:tc>
+        <w:tc>
+          <w:tcPr>
+            <w:tcBorders>
+              <w:top w:color="cccccc" w:space="0" w:sz="6" w:val="single"/>
+              <w:left w:color="cccccc" w:space="0" w:sz="6" w:val="single"/>
+              <w:bottom w:color="000000" w:space="0" w:sz="6" w:val="single"/>
+              <w:right w:color="000000" w:space="0" w:sz="6" w:val="single"/>
+            </w:tcBorders>
+            <w:tcMar>
+              <w:top w:w="40.0" w:type="dxa"/>
+              <w:left w:w="40.0" w:type="dxa"/>
+              <w:bottom w:w="40.0" w:type="dxa"/>
+              <w:right w:w="40.0" w:type="dxa"/>
+            </w:tcMar>
+            <w:vAlign w:val="center"/>
+          </w:tcPr>
+          <w:p>
+            <w:pPr>
+              <w:widowControl w:val="0"/>
+              <w:jc w:val="center"/>
+              <w:rPr>
+                <w:sz w:val="20"/>
+                <w:szCs w:val="20"/>
+              </w:rPr>
+            </w:pPr>
+            <w:r>
+              <w:rPr>
+                <w:sz w:val="20"/>
+                <w:szCs w:val="20"/>
+                <w:rtl w:val="0"/>
+              </w:rPr>
+              <w:t xml:space="preserve">1</w:t>
+            </w:r>
+          </w:p>
+        </w:tc>
+      </w:tr>
+      <w:tr>
+        <w:trPr>
+          <w:trHeight w:val="525" w:hRule="atLeast"/>
+        </w:trPr>
+        <w:tc>
+          <w:tcPr>
+            <w:tcBorders>
+              <w:top w:color="cccccc" w:space="0" w:sz="6" w:val="single"/>
+              <w:left w:color="000000" w:space="0" w:sz="6" w:val="single"/>
+              <w:bottom w:color="000000" w:space="0" w:sz="6" w:val="single"/>
+              <w:right w:color="000000" w:space="0" w:sz="6" w:val="single"/>
+            </w:tcBorders>
+            <w:tcMar>
+              <w:top w:w="40.0" w:type="dxa"/>
+              <w:left w:w="40.0" w:type="dxa"/>
+              <w:bottom w:w="40.0" w:type="dxa"/>
+              <w:right w:w="40.0" w:type="dxa"/>
+            </w:tcMar>
+            <w:vAlign w:val="center"/>
+          </w:tcPr>
+          <w:p>
+            <w:pPr>
+              <w:widowControl w:val="0"/>
+              <w:jc w:val="center"/>
+              <w:rPr>
+                <w:sz w:val="20"/>
+                <w:szCs w:val="20"/>
+              </w:rPr>
+            </w:pPr>
+            <w:r>
+              <w:rPr>
+                <w:b w:val="1"/>
+                <w:sz w:val="20"/>
+                <w:szCs w:val="20"/>
+                <w:rtl w:val="0"/>
+              </w:rPr>
+              <w:t xml:space="preserve">17</w:t>
+            </w:r>
+            <w:r>
+              <w:rPr>
+                <w:rtl w:val="0"/>
+              </w:rPr>
+            </w:r>
+          </w:p>
+        </w:tc>
+        <w:tc>
+          <w:tcPr>
+            <w:tcBorders>
+              <w:top w:color="cccccc" w:space="0" w:sz="6" w:val="single"/>
+              <w:left w:color="cccccc" w:space="0" w:sz="6" w:val="single"/>
+              <w:bottom w:color="000000" w:space="0" w:sz="6" w:val="single"/>
+              <w:right w:color="000000" w:space="0" w:sz="6" w:val="single"/>
+            </w:tcBorders>
+            <w:tcMar>
+              <w:top w:w="40.0" w:type="dxa"/>
+              <w:left w:w="40.0" w:type="dxa"/>
+              <w:bottom w:w="40.0" w:type="dxa"/>
+              <w:right w:w="40.0" w:type="dxa"/>
+            </w:tcMar>
+            <w:vAlign w:val="center"/>
+          </w:tcPr>
+          <w:p>
+            <w:pPr>
+              <w:widowControl w:val="0"/>
+              <w:jc w:val="center"/>
+              <w:rPr>
+                <w:sz w:val="20"/>
+                <w:szCs w:val="20"/>
+              </w:rPr>
+            </w:pPr>
+            <w:r>
+              <w:rPr>
+                <w:sz w:val="20"/>
+                <w:szCs w:val="20"/>
+                <w:rtl w:val="0"/>
+              </w:rPr>
+              <w:t xml:space="preserve">Descrição de produtos</w:t>
+            </w:r>
+          </w:p>
+        </w:tc>
+        <w:tc>
+          <w:tcPr>
+            <w:tcBorders>
+              <w:top w:color="cccccc" w:space="0" w:sz="6" w:val="single"/>
+              <w:left w:color="cccccc" w:space="0" w:sz="6" w:val="single"/>
+              <w:bottom w:color="000000" w:space="0" w:sz="6" w:val="single"/>
+              <w:right w:color="000000" w:space="0" w:sz="6" w:val="single"/>
+            </w:tcBorders>
+            <w:tcMar>
+              <w:top w:w="40.0" w:type="dxa"/>
+              <w:left w:w="40.0" w:type="dxa"/>
+              <w:bottom w:w="40.0" w:type="dxa"/>
+              <w:right w:w="40.0" w:type="dxa"/>
+            </w:tcMar>
+            <w:vAlign w:val="center"/>
+          </w:tcPr>
+          <w:p>
+            <w:pPr>
+              <w:widowControl w:val="0"/>
+              <w:jc w:val="center"/>
+              <w:rPr>
+                <w:sz w:val="20"/>
+                <w:szCs w:val="20"/>
+              </w:rPr>
+            </w:pPr>
+            <w:r>
+              <w:rPr>
+                <w:sz w:val="20"/>
+                <w:szCs w:val="20"/>
+                <w:rtl w:val="0"/>
+              </w:rPr>
+              <w:t xml:space="preserve">C</w:t>
+            </w:r>
+          </w:p>
+        </w:tc>
+        <w:tc>
+          <w:tcPr>
+            <w:tcBorders>
+              <w:top w:color="cccccc" w:space="0" w:sz="6" w:val="single"/>
+              <w:left w:color="cccccc" w:space="0" w:sz="6" w:val="single"/>
+              <w:bottom w:color="000000" w:space="0" w:sz="6" w:val="single"/>
+              <w:right w:color="000000" w:space="0" w:sz="6" w:val="single"/>
+            </w:tcBorders>
+            <w:tcMar>
+              <w:top w:w="40.0" w:type="dxa"/>
+              <w:left w:w="40.0" w:type="dxa"/>
+              <w:bottom w:w="40.0" w:type="dxa"/>
+              <w:right w:w="40.0" w:type="dxa"/>
+            </w:tcMar>
+            <w:vAlign w:val="center"/>
+          </w:tcPr>
+          <w:p>
+            <w:pPr>
+              <w:widowControl w:val="0"/>
+              <w:jc w:val="center"/>
+              <w:rPr>
+                <w:sz w:val="20"/>
+                <w:szCs w:val="20"/>
+              </w:rPr>
+            </w:pPr>
+            <w:r>
+              <w:rPr>
+                <w:sz w:val="20"/>
+                <w:szCs w:val="20"/>
+                <w:rtl w:val="0"/>
+              </w:rPr>
+              <w:t xml:space="preserve">M</w:t>
+            </w:r>
+          </w:p>
+        </w:tc>
+        <w:tc>
+          <w:tcPr>
+            <w:tcBorders>
+              <w:top w:color="cccccc" w:space="0" w:sz="6" w:val="single"/>
+              <w:left w:color="cccccc" w:space="0" w:sz="6" w:val="single"/>
+              <w:bottom w:color="000000" w:space="0" w:sz="6" w:val="single"/>
+              <w:right w:color="000000" w:space="0" w:sz="6" w:val="single"/>
+            </w:tcBorders>
+            <w:tcMar>
+              <w:top w:w="40.0" w:type="dxa"/>
+              <w:left w:w="40.0" w:type="dxa"/>
+              <w:bottom w:w="40.0" w:type="dxa"/>
+              <w:right w:w="40.0" w:type="dxa"/>
+            </w:tcMar>
+            <w:vAlign w:val="center"/>
+          </w:tcPr>
+          <w:p>
+            <w:pPr>
+              <w:widowControl w:val="0"/>
+              <w:jc w:val="center"/>
+              <w:rPr>
+                <w:sz w:val="20"/>
+                <w:szCs w:val="20"/>
+              </w:rPr>
+            </w:pPr>
+            <w:r>
+              <w:rPr>
+                <w:sz w:val="20"/>
+                <w:szCs w:val="20"/>
+                <w:rtl w:val="0"/>
+              </w:rPr>
+              <w:t xml:space="preserve">M</w:t>
+            </w:r>
+          </w:p>
+        </w:tc>
+        <w:tc>
+          <w:tcPr>
+            <w:tcBorders>
+              <w:top w:color="cccccc" w:space="0" w:sz="6" w:val="single"/>
+              <w:left w:color="cccccc" w:space="0" w:sz="6" w:val="single"/>
+              <w:bottom w:color="000000" w:space="0" w:sz="6" w:val="single"/>
+              <w:right w:color="000000" w:space="0" w:sz="6" w:val="single"/>
+            </w:tcBorders>
+            <w:tcMar>
+              <w:top w:w="40.0" w:type="dxa"/>
+              <w:left w:w="40.0" w:type="dxa"/>
+              <w:bottom w:w="40.0" w:type="dxa"/>
+              <w:right w:w="40.0" w:type="dxa"/>
+            </w:tcMar>
+            <w:vAlign w:val="center"/>
+          </w:tcPr>
+          <w:p>
+            <w:pPr>
+              <w:widowControl w:val="0"/>
+              <w:jc w:val="center"/>
+              <w:rPr>
+                <w:sz w:val="20"/>
+                <w:szCs w:val="20"/>
+              </w:rPr>
+            </w:pPr>
+            <w:r>
+              <w:rPr>
+                <w:sz w:val="20"/>
+                <w:szCs w:val="20"/>
+                <w:rtl w:val="0"/>
+              </w:rPr>
+              <w:t xml:space="preserve">1</w:t>
+            </w:r>
+          </w:p>
+        </w:tc>
+      </w:tr>
+      <w:tr>
+        <w:trPr>
+          <w:trHeight w:val="525" w:hRule="atLeast"/>
+        </w:trPr>
+        <w:tc>
+          <w:tcPr>
+            <w:tcBorders>
+              <w:top w:color="cccccc" w:space="0" w:sz="6" w:val="single"/>
+              <w:left w:color="000000" w:space="0" w:sz="6" w:val="single"/>
+              <w:bottom w:color="000000" w:space="0" w:sz="6" w:val="single"/>
+              <w:right w:color="000000" w:space="0" w:sz="6" w:val="single"/>
+            </w:tcBorders>
+            <w:tcMar>
+              <w:top w:w="40.0" w:type="dxa"/>
+              <w:left w:w="40.0" w:type="dxa"/>
+              <w:bottom w:w="40.0" w:type="dxa"/>
+              <w:right w:w="40.0" w:type="dxa"/>
+            </w:tcMar>
+            <w:vAlign w:val="center"/>
+          </w:tcPr>
+          <w:p>
+            <w:pPr>
+              <w:widowControl w:val="0"/>
+              <w:jc w:val="center"/>
+              <w:rPr>
+                <w:sz w:val="20"/>
+                <w:szCs w:val="20"/>
+              </w:rPr>
+            </w:pPr>
+            <w:r>
+              <w:rPr>
+                <w:b w:val="1"/>
+                <w:sz w:val="20"/>
+                <w:szCs w:val="20"/>
+                <w:rtl w:val="0"/>
+              </w:rPr>
+              <w:t xml:space="preserve">18</w:t>
+            </w:r>
+            <w:r>
+              <w:rPr>
+                <w:rtl w:val="0"/>
+              </w:rPr>
+            </w:r>
+          </w:p>
+        </w:tc>
+        <w:tc>
+          <w:tcPr>
+            <w:tcBorders>
+              <w:top w:color="cccccc" w:space="0" w:sz="6" w:val="single"/>
+              <w:left w:color="cccccc" w:space="0" w:sz="6" w:val="single"/>
+              <w:bottom w:color="000000" w:space="0" w:sz="6" w:val="single"/>
+              <w:right w:color="000000" w:space="0" w:sz="6" w:val="single"/>
+            </w:tcBorders>
+            <w:tcMar>
+              <w:top w:w="40.0" w:type="dxa"/>
+              <w:left w:w="40.0" w:type="dxa"/>
+              <w:bottom w:w="40.0" w:type="dxa"/>
+              <w:right w:w="40.0" w:type="dxa"/>
+            </w:tcMar>
+            <w:vAlign w:val="center"/>
+          </w:tcPr>
+          <w:p>
+            <w:pPr>
+              <w:widowControl w:val="0"/>
+              <w:jc w:val="center"/>
+              <w:rPr>
+                <w:sz w:val="20"/>
+                <w:szCs w:val="20"/>
+              </w:rPr>
+            </w:pPr>
+            <w:r>
+              <w:rPr>
+                <w:sz w:val="20"/>
+                <w:szCs w:val="20"/>
+                <w:rtl w:val="0"/>
+              </w:rPr>
+              <w:t xml:space="preserve">Valor do produto</w:t>
+            </w:r>
+          </w:p>
+        </w:tc>
+        <w:tc>
+          <w:tcPr>
+            <w:tcBorders>
+              <w:top w:color="cccccc" w:space="0" w:sz="6" w:val="single"/>
+              <w:left w:color="cccccc" w:space="0" w:sz="6" w:val="single"/>
+              <w:bottom w:color="000000" w:space="0" w:sz="6" w:val="single"/>
+              <w:right w:color="000000" w:space="0" w:sz="6" w:val="single"/>
+            </w:tcBorders>
+            <w:tcMar>
+              <w:top w:w="40.0" w:type="dxa"/>
+              <w:left w:w="40.0" w:type="dxa"/>
+              <w:bottom w:w="40.0" w:type="dxa"/>
+              <w:right w:w="40.0" w:type="dxa"/>
+            </w:tcMar>
+            <w:vAlign w:val="center"/>
+          </w:tcPr>
+          <w:p>
+            <w:pPr>
+              <w:widowControl w:val="0"/>
+              <w:jc w:val="center"/>
+              <w:rPr>
+                <w:sz w:val="20"/>
+                <w:szCs w:val="20"/>
+              </w:rPr>
+            </w:pPr>
+            <w:r>
+              <w:rPr>
+                <w:sz w:val="20"/>
+                <w:szCs w:val="20"/>
+                <w:rtl w:val="0"/>
+              </w:rPr>
+              <w:t xml:space="preserve">C</w:t>
+            </w:r>
+          </w:p>
+        </w:tc>
+        <w:tc>
+          <w:tcPr>
+            <w:tcBorders>
+              <w:top w:color="cccccc" w:space="0" w:sz="6" w:val="single"/>
+              <w:left w:color="cccccc" w:space="0" w:sz="6" w:val="single"/>
+              <w:bottom w:color="000000" w:space="0" w:sz="6" w:val="single"/>
+              <w:right w:color="000000" w:space="0" w:sz="6" w:val="single"/>
+            </w:tcBorders>
+            <w:tcMar>
+              <w:top w:w="40.0" w:type="dxa"/>
+              <w:left w:w="40.0" w:type="dxa"/>
+              <w:bottom w:w="40.0" w:type="dxa"/>
+              <w:right w:w="40.0" w:type="dxa"/>
+            </w:tcMar>
+            <w:vAlign w:val="center"/>
+          </w:tcPr>
+          <w:p>
+            <w:pPr>
+              <w:widowControl w:val="0"/>
+              <w:jc w:val="center"/>
+              <w:rPr>
+                <w:sz w:val="20"/>
+                <w:szCs w:val="20"/>
+              </w:rPr>
+            </w:pPr>
+            <w:r>
+              <w:rPr>
+                <w:sz w:val="20"/>
+                <w:szCs w:val="20"/>
+                <w:rtl w:val="0"/>
+              </w:rPr>
+              <w:t xml:space="preserve">A</w:t>
+            </w:r>
+          </w:p>
+        </w:tc>
+        <w:tc>
+          <w:tcPr>
+            <w:tcBorders>
+              <w:top w:color="cccccc" w:space="0" w:sz="6" w:val="single"/>
+              <w:left w:color="cccccc" w:space="0" w:sz="6" w:val="single"/>
+              <w:bottom w:color="000000" w:space="0" w:sz="6" w:val="single"/>
+              <w:right w:color="000000" w:space="0" w:sz="6" w:val="single"/>
+            </w:tcBorders>
+            <w:tcMar>
+              <w:top w:w="40.0" w:type="dxa"/>
+              <w:left w:w="40.0" w:type="dxa"/>
+              <w:bottom w:w="40.0" w:type="dxa"/>
+              <w:right w:w="40.0" w:type="dxa"/>
+            </w:tcMar>
+            <w:vAlign w:val="center"/>
+          </w:tcPr>
+          <w:p>
+            <w:pPr>
+              <w:widowControl w:val="0"/>
+              <w:jc w:val="center"/>
+              <w:rPr>
+                <w:sz w:val="20"/>
+                <w:szCs w:val="20"/>
+              </w:rPr>
+            </w:pPr>
+            <w:r>
+              <w:rPr>
+                <w:sz w:val="20"/>
+                <w:szCs w:val="20"/>
+                <w:rtl w:val="0"/>
+              </w:rPr>
+              <w:t xml:space="preserve">M</w:t>
+            </w:r>
+          </w:p>
+        </w:tc>
+        <w:tc>
+          <w:tcPr>
+            <w:tcBorders>
+              <w:top w:color="cccccc" w:space="0" w:sz="6" w:val="single"/>
+              <w:left w:color="cccccc" w:space="0" w:sz="6" w:val="single"/>
+              <w:bottom w:color="000000" w:space="0" w:sz="6" w:val="single"/>
+              <w:right w:color="000000" w:space="0" w:sz="6" w:val="single"/>
+            </w:tcBorders>
+            <w:tcMar>
+              <w:top w:w="40.0" w:type="dxa"/>
+              <w:left w:w="40.0" w:type="dxa"/>
+              <w:bottom w:w="40.0" w:type="dxa"/>
+              <w:right w:w="40.0" w:type="dxa"/>
+            </w:tcMar>
+            <w:vAlign w:val="center"/>
+          </w:tcPr>
+          <w:p>
+            <w:pPr>
+              <w:widowControl w:val="0"/>
+              <w:jc w:val="center"/>
+              <w:rPr>
+                <w:sz w:val="20"/>
+                <w:szCs w:val="20"/>
+              </w:rPr>
+            </w:pPr>
+            <w:r>
+              <w:rPr>
+                <w:sz w:val="20"/>
+                <w:szCs w:val="20"/>
+                <w:rtl w:val="0"/>
+              </w:rPr>
+              <w:t xml:space="preserve">1</w:t>
+            </w:r>
+          </w:p>
+        </w:tc>
+      </w:tr>
+      <w:tr>
+        <w:trPr>
+          <w:trHeight w:val="525" w:hRule="atLeast"/>
+        </w:trPr>
+        <w:tc>
+          <w:tcPr>
+            <w:tcBorders>
+              <w:top w:color="cccccc" w:space="0" w:sz="6" w:val="single"/>
+              <w:left w:color="000000" w:space="0" w:sz="6" w:val="single"/>
+              <w:bottom w:color="000000" w:space="0" w:sz="6" w:val="single"/>
+              <w:right w:color="000000" w:space="0" w:sz="6" w:val="single"/>
+            </w:tcBorders>
+            <w:tcMar>
+              <w:top w:w="40.0" w:type="dxa"/>
+              <w:left w:w="40.0" w:type="dxa"/>
+              <w:bottom w:w="40.0" w:type="dxa"/>
+              <w:right w:w="40.0" w:type="dxa"/>
+            </w:tcMar>
+            <w:vAlign w:val="center"/>
+          </w:tcPr>
+          <w:p>
+            <w:pPr>
+              <w:widowControl w:val="0"/>
+              <w:jc w:val="center"/>
+              <w:rPr>
+                <w:sz w:val="20"/>
+                <w:szCs w:val="20"/>
+              </w:rPr>
+            </w:pPr>
+            <w:r>
+              <w:rPr>
+                <w:b w:val="1"/>
+                <w:sz w:val="20"/>
+                <w:szCs w:val="20"/>
+                <w:rtl w:val="0"/>
+              </w:rPr>
+              <w:t xml:space="preserve">19</w:t>
+            </w:r>
+            <w:r>
+              <w:rPr>
+                <w:rtl w:val="0"/>
+              </w:rPr>
+            </w:r>
+          </w:p>
+        </w:tc>
+        <w:tc>
+          <w:tcPr>
+            <w:tcBorders>
+              <w:top w:color="cccccc" w:space="0" w:sz="6" w:val="single"/>
+              <w:left w:color="cccccc" w:space="0" w:sz="6" w:val="single"/>
+              <w:bottom w:color="000000" w:space="0" w:sz="6" w:val="single"/>
+              <w:right w:color="000000" w:space="0" w:sz="6" w:val="single"/>
+            </w:tcBorders>
+            <w:tcMar>
+              <w:top w:w="40.0" w:type="dxa"/>
+              <w:left w:w="40.0" w:type="dxa"/>
+              <w:bottom w:w="40.0" w:type="dxa"/>
+              <w:right w:w="40.0" w:type="dxa"/>
+            </w:tcMar>
+            <w:vAlign w:val="center"/>
+          </w:tcPr>
+          <w:p>
+            <w:pPr>
+              <w:widowControl w:val="0"/>
+              <w:jc w:val="center"/>
+              <w:rPr>
+                <w:sz w:val="20"/>
+                <w:szCs w:val="20"/>
+              </w:rPr>
+            </w:pPr>
+            <w:r>
+              <w:rPr>
+                <w:sz w:val="20"/>
+                <w:szCs w:val="20"/>
+                <w:rtl w:val="0"/>
+              </w:rPr>
+              <w:t xml:space="preserve">Contato da loja</w:t>
+            </w:r>
+          </w:p>
+        </w:tc>
+        <w:tc>
+          <w:tcPr>
+            <w:tcBorders>
+              <w:top w:color="cccccc" w:space="0" w:sz="6" w:val="single"/>
+              <w:left w:color="cccccc" w:space="0" w:sz="6" w:val="single"/>
+              <w:bottom w:color="000000" w:space="0" w:sz="6" w:val="single"/>
+              <w:right w:color="000000" w:space="0" w:sz="6" w:val="single"/>
+            </w:tcBorders>
+            <w:tcMar>
+              <w:top w:w="40.0" w:type="dxa"/>
+              <w:left w:w="40.0" w:type="dxa"/>
+              <w:bottom w:w="40.0" w:type="dxa"/>
+              <w:right w:w="40.0" w:type="dxa"/>
+            </w:tcMar>
+            <w:vAlign w:val="center"/>
+          </w:tcPr>
+          <w:p>
+            <w:pPr>
+              <w:widowControl w:val="0"/>
+              <w:jc w:val="center"/>
+              <w:rPr>
+                <w:sz w:val="20"/>
+                <w:szCs w:val="20"/>
+              </w:rPr>
+            </w:pPr>
+            <w:r>
+              <w:rPr>
+                <w:sz w:val="20"/>
+                <w:szCs w:val="20"/>
+                <w:rtl w:val="0"/>
+              </w:rPr>
+              <w:t xml:space="preserve">C</w:t>
+            </w:r>
+          </w:p>
+        </w:tc>
+        <w:tc>
+          <w:tcPr>
+            <w:tcBorders>
+              <w:top w:color="cccccc" w:space="0" w:sz="6" w:val="single"/>
+              <w:left w:color="cccccc" w:space="0" w:sz="6" w:val="single"/>
+              <w:bottom w:color="000000" w:space="0" w:sz="6" w:val="single"/>
+              <w:right w:color="000000" w:space="0" w:sz="6" w:val="single"/>
+            </w:tcBorders>
+            <w:tcMar>
+              <w:top w:w="40.0" w:type="dxa"/>
+              <w:left w:w="40.0" w:type="dxa"/>
+              <w:bottom w:w="40.0" w:type="dxa"/>
+              <w:right w:w="40.0" w:type="dxa"/>
+            </w:tcMar>
+            <w:vAlign w:val="center"/>
+          </w:tcPr>
+          <w:p>
+            <w:pPr>
+              <w:widowControl w:val="0"/>
+              <w:jc w:val="center"/>
+              <w:rPr>
+                <w:sz w:val="20"/>
+                <w:szCs w:val="20"/>
+              </w:rPr>
+            </w:pPr>
+            <w:r>
+              <w:rPr>
+                <w:sz w:val="20"/>
+                <w:szCs w:val="20"/>
+                <w:rtl w:val="0"/>
+              </w:rPr>
+              <w:t xml:space="preserve">M</w:t>
+            </w:r>
+          </w:p>
+        </w:tc>
+        <w:tc>
+          <w:tcPr>
+            <w:tcBorders>
+              <w:top w:color="cccccc" w:space="0" w:sz="6" w:val="single"/>
+              <w:left w:color="cccccc" w:space="0" w:sz="6" w:val="single"/>
+              <w:bottom w:color="000000" w:space="0" w:sz="6" w:val="single"/>
+              <w:right w:color="000000" w:space="0" w:sz="6" w:val="single"/>
+            </w:tcBorders>
+            <w:tcMar>
+              <w:top w:w="40.0" w:type="dxa"/>
+              <w:left w:w="40.0" w:type="dxa"/>
+              <w:bottom w:w="40.0" w:type="dxa"/>
+              <w:right w:w="40.0" w:type="dxa"/>
+            </w:tcMar>
+            <w:vAlign w:val="center"/>
+          </w:tcPr>
+          <w:p>
+            <w:pPr>
+              <w:widowControl w:val="0"/>
+              <w:jc w:val="center"/>
+              <w:rPr>
+                <w:sz w:val="20"/>
+                <w:szCs w:val="20"/>
+              </w:rPr>
+            </w:pPr>
+            <w:r>
+              <w:rPr>
+                <w:sz w:val="20"/>
+                <w:szCs w:val="20"/>
+                <w:rtl w:val="0"/>
+              </w:rPr>
+              <w:t xml:space="preserve">M</w:t>
+            </w:r>
+          </w:p>
+        </w:tc>
+        <w:tc>
+          <w:tcPr>
+            <w:tcBorders>
+              <w:top w:color="cccccc" w:space="0" w:sz="6" w:val="single"/>
+              <w:left w:color="cccccc" w:space="0" w:sz="6" w:val="single"/>
+              <w:bottom w:color="000000" w:space="0" w:sz="6" w:val="single"/>
+              <w:right w:color="000000" w:space="0" w:sz="6" w:val="single"/>
+            </w:tcBorders>
+            <w:tcMar>
+              <w:top w:w="40.0" w:type="dxa"/>
+              <w:left w:w="40.0" w:type="dxa"/>
+              <w:bottom w:w="40.0" w:type="dxa"/>
+              <w:right w:w="40.0" w:type="dxa"/>
+            </w:tcMar>
+            <w:vAlign w:val="center"/>
+          </w:tcPr>
+          <w:p>
+            <w:pPr>
+              <w:widowControl w:val="0"/>
+              <w:jc w:val="center"/>
+              <w:rPr>
+                <w:sz w:val="20"/>
+                <w:szCs w:val="20"/>
+              </w:rPr>
+            </w:pPr>
+            <w:r>
+              <w:rPr>
+                <w:sz w:val="20"/>
+                <w:szCs w:val="20"/>
+                <w:rtl w:val="0"/>
+              </w:rPr>
+              <w:t xml:space="preserve">1</w:t>
+            </w:r>
+          </w:p>
+        </w:tc>
+      </w:tr>
+      <w:tr>
+        <w:trPr>
+          <w:trHeight w:val="525" w:hRule="atLeast"/>
+        </w:trPr>
+        <w:tc>
+          <w:tcPr>
+            <w:tcBorders>
+              <w:top w:color="cccccc" w:space="0" w:sz="6" w:val="single"/>
+              <w:left w:color="000000" w:space="0" w:sz="6" w:val="single"/>
+              <w:bottom w:color="000000" w:space="0" w:sz="6" w:val="single"/>
+              <w:right w:color="000000" w:space="0" w:sz="6" w:val="single"/>
+            </w:tcBorders>
+            <w:tcMar>
+              <w:top w:w="40.0" w:type="dxa"/>
+              <w:left w:w="40.0" w:type="dxa"/>
+              <w:bottom w:w="40.0" w:type="dxa"/>
+              <w:right w:w="40.0" w:type="dxa"/>
+            </w:tcMar>
+            <w:vAlign w:val="center"/>
+          </w:tcPr>
+          <w:p>
+            <w:pPr>
+              <w:widowControl w:val="0"/>
+              <w:jc w:val="center"/>
+              <w:rPr>
+                <w:sz w:val="20"/>
+                <w:szCs w:val="20"/>
+              </w:rPr>
+            </w:pPr>
+            <w:r>
+              <w:rPr>
+                <w:b w:val="1"/>
+                <w:sz w:val="20"/>
+                <w:szCs w:val="20"/>
+                <w:rtl w:val="0"/>
+              </w:rPr>
+              <w:t xml:space="preserve">20</w:t>
+            </w:r>
+            <w:r>
+              <w:rPr>
+                <w:rtl w:val="0"/>
+              </w:rPr>
+            </w:r>
+          </w:p>
+        </w:tc>
+        <w:tc>
+          <w:tcPr>
+            <w:tcBorders>
+              <w:top w:color="cccccc" w:space="0" w:sz="6" w:val="single"/>
+              <w:left w:color="cccccc" w:space="0" w:sz="6" w:val="single"/>
+              <w:bottom w:color="000000" w:space="0" w:sz="6" w:val="single"/>
+              <w:right w:color="000000" w:space="0" w:sz="6" w:val="single"/>
+            </w:tcBorders>
+            <w:tcMar>
+              <w:top w:w="40.0" w:type="dxa"/>
+              <w:left w:w="40.0" w:type="dxa"/>
+              <w:bottom w:w="40.0" w:type="dxa"/>
+              <w:right w:w="40.0" w:type="dxa"/>
+            </w:tcMar>
+            <w:vAlign w:val="center"/>
+          </w:tcPr>
+          <w:p>
+            <w:pPr>
+              <w:widowControl w:val="0"/>
+              <w:jc w:val="center"/>
+              <w:rPr>
+                <w:sz w:val="20"/>
+                <w:szCs w:val="20"/>
+              </w:rPr>
+            </w:pPr>
+            <w:r>
+              <w:rPr>
+                <w:sz w:val="20"/>
+                <w:szCs w:val="20"/>
+                <w:rtl w:val="0"/>
+              </w:rPr>
+              <w:t xml:space="preserve">Promoções e descontos</w:t>
+            </w:r>
+          </w:p>
+        </w:tc>
+        <w:tc>
+          <w:tcPr>
+            <w:tcBorders>
+              <w:top w:color="cccccc" w:space="0" w:sz="6" w:val="single"/>
+              <w:left w:color="cccccc" w:space="0" w:sz="6" w:val="single"/>
+              <w:bottom w:color="000000" w:space="0" w:sz="6" w:val="single"/>
+              <w:right w:color="000000" w:space="0" w:sz="6" w:val="single"/>
+            </w:tcBorders>
+            <w:tcMar>
+              <w:top w:w="40.0" w:type="dxa"/>
+              <w:left w:w="40.0" w:type="dxa"/>
+              <w:bottom w:w="40.0" w:type="dxa"/>
+              <w:right w:w="40.0" w:type="dxa"/>
+            </w:tcMar>
+            <w:vAlign w:val="center"/>
+          </w:tcPr>
+          <w:p>
+            <w:pPr>
+              <w:widowControl w:val="0"/>
+              <w:jc w:val="center"/>
+              <w:rPr>
+                <w:sz w:val="20"/>
+                <w:szCs w:val="20"/>
+              </w:rPr>
+            </w:pPr>
+            <w:r>
+              <w:rPr>
+                <w:sz w:val="20"/>
+                <w:szCs w:val="20"/>
+                <w:rtl w:val="0"/>
+              </w:rPr>
+              <w:t xml:space="preserve">C</w:t>
+            </w:r>
+          </w:p>
+        </w:tc>
+        <w:tc>
+          <w:tcPr>
+            <w:tcBorders>
+              <w:top w:color="cccccc" w:space="0" w:sz="6" w:val="single"/>
+              <w:left w:color="cccccc" w:space="0" w:sz="6" w:val="single"/>
+              <w:bottom w:color="000000" w:space="0" w:sz="6" w:val="single"/>
+              <w:right w:color="000000" w:space="0" w:sz="6" w:val="single"/>
+            </w:tcBorders>
+            <w:tcMar>
+              <w:top w:w="40.0" w:type="dxa"/>
+              <w:left w:w="40.0" w:type="dxa"/>
+              <w:bottom w:w="40.0" w:type="dxa"/>
+              <w:right w:w="40.0" w:type="dxa"/>
+            </w:tcMar>
+            <w:vAlign w:val="center"/>
+          </w:tcPr>
+          <w:p>
+            <w:pPr>
+              <w:widowControl w:val="0"/>
+              <w:jc w:val="center"/>
+              <w:rPr>
+                <w:sz w:val="20"/>
+                <w:szCs w:val="20"/>
+              </w:rPr>
+            </w:pPr>
+            <w:r>
+              <w:rPr>
+                <w:sz w:val="20"/>
+                <w:szCs w:val="20"/>
+                <w:rtl w:val="0"/>
+              </w:rPr>
+              <w:t xml:space="preserve">M</w:t>
+            </w:r>
+          </w:p>
+        </w:tc>
+        <w:tc>
+          <w:tcPr>
+            <w:tcBorders>
+              <w:top w:color="cccccc" w:space="0" w:sz="6" w:val="single"/>
+              <w:left w:color="cccccc" w:space="0" w:sz="6" w:val="single"/>
+              <w:bottom w:color="000000" w:space="0" w:sz="6" w:val="single"/>
+              <w:right w:color="000000" w:space="0" w:sz="6" w:val="single"/>
+            </w:tcBorders>
+            <w:tcMar>
+              <w:top w:w="40.0" w:type="dxa"/>
+              <w:left w:w="40.0" w:type="dxa"/>
+              <w:bottom w:w="40.0" w:type="dxa"/>
+              <w:right w:w="40.0" w:type="dxa"/>
+            </w:tcMar>
+            <w:vAlign w:val="center"/>
+          </w:tcPr>
+          <w:p>
+            <w:pPr>
+              <w:widowControl w:val="0"/>
+              <w:jc w:val="center"/>
+              <w:rPr>
+                <w:sz w:val="20"/>
+                <w:szCs w:val="20"/>
+              </w:rPr>
+            </w:pPr>
+            <w:r>
+              <w:rPr>
+                <w:sz w:val="20"/>
+                <w:szCs w:val="20"/>
+                <w:rtl w:val="0"/>
+              </w:rPr>
+              <w:t xml:space="preserve">M</w:t>
+            </w:r>
+          </w:p>
+        </w:tc>
+        <w:tc>
+          <w:tcPr>
+            <w:tcBorders>
+              <w:top w:color="cccccc" w:space="0" w:sz="6" w:val="single"/>
+              <w:left w:color="cccccc" w:space="0" w:sz="6" w:val="single"/>
+              <w:bottom w:color="000000" w:space="0" w:sz="6" w:val="single"/>
+              <w:right w:color="000000" w:space="0" w:sz="6" w:val="single"/>
+            </w:tcBorders>
+            <w:tcMar>
+              <w:top w:w="40.0" w:type="dxa"/>
+              <w:left w:w="40.0" w:type="dxa"/>
+              <w:bottom w:w="40.0" w:type="dxa"/>
+              <w:right w:w="40.0" w:type="dxa"/>
+            </w:tcMar>
+            <w:vAlign w:val="center"/>
+          </w:tcPr>
+          <w:p>
+            <w:pPr>
+              <w:widowControl w:val="0"/>
+              <w:jc w:val="center"/>
+              <w:rPr>
+                <w:sz w:val="20"/>
+                <w:szCs w:val="20"/>
+              </w:rPr>
+            </w:pPr>
+            <w:r>
+              <w:rPr>
+                <w:sz w:val="20"/>
+                <w:szCs w:val="20"/>
+                <w:rtl w:val="0"/>
+              </w:rPr>
+              <w:t xml:space="preserve">1</w:t>
+            </w:r>
+          </w:p>
+        </w:tc>
+      </w:tr>
+      <w:tr>
+        <w:trPr>
+          <w:trHeight w:val="525" w:hRule="atLeast"/>
+        </w:trPr>
+        <w:tc>
+          <w:tcPr>
+            <w:tcBorders>
+              <w:top w:color="cccccc" w:space="0" w:sz="6" w:val="single"/>
+              <w:left w:color="000000" w:space="0" w:sz="6" w:val="single"/>
+              <w:bottom w:color="000000" w:space="0" w:sz="6" w:val="single"/>
+              <w:right w:color="000000" w:space="0" w:sz="6" w:val="single"/>
+            </w:tcBorders>
+            <w:tcMar>
+              <w:top w:w="40.0" w:type="dxa"/>
+              <w:left w:w="40.0" w:type="dxa"/>
+              <w:bottom w:w="40.0" w:type="dxa"/>
+              <w:right w:w="40.0" w:type="dxa"/>
+            </w:tcMar>
+            <w:vAlign w:val="center"/>
+          </w:tcPr>
+          <w:p>
+            <w:pPr>
+              <w:widowControl w:val="0"/>
+              <w:jc w:val="center"/>
+              <w:rPr>
+                <w:sz w:val="20"/>
+                <w:szCs w:val="20"/>
+              </w:rPr>
+            </w:pPr>
+            <w:r>
+              <w:rPr>
+                <w:b w:val="1"/>
+                <w:sz w:val="20"/>
+                <w:szCs w:val="20"/>
+                <w:rtl w:val="0"/>
+              </w:rPr>
+              <w:t xml:space="preserve">21</w:t>
+            </w:r>
+            <w:r>
+              <w:rPr>
+                <w:rtl w:val="0"/>
+              </w:rPr>
+            </w:r>
+          </w:p>
+        </w:tc>
+        <w:tc>
+          <w:tcPr>
+            <w:tcBorders>
+              <w:top w:color="cccccc" w:space="0" w:sz="6" w:val="single"/>
+              <w:left w:color="cccccc" w:space="0" w:sz="6" w:val="single"/>
+              <w:bottom w:color="000000" w:space="0" w:sz="6" w:val="single"/>
+              <w:right w:color="000000" w:space="0" w:sz="6" w:val="single"/>
+            </w:tcBorders>
+            <w:tcMar>
+              <w:top w:w="40.0" w:type="dxa"/>
+              <w:left w:w="40.0" w:type="dxa"/>
+              <w:bottom w:w="40.0" w:type="dxa"/>
+              <w:right w:w="40.0" w:type="dxa"/>
+            </w:tcMar>
+            <w:vAlign w:val="center"/>
+          </w:tcPr>
+          <w:p>
+            <w:pPr>
+              <w:widowControl w:val="0"/>
+              <w:jc w:val="center"/>
+              <w:rPr>
+                <w:sz w:val="20"/>
+                <w:szCs w:val="20"/>
+              </w:rPr>
+            </w:pPr>
+            <w:r>
+              <w:rPr>
+                <w:sz w:val="20"/>
+                <w:szCs w:val="20"/>
+                <w:rtl w:val="0"/>
+              </w:rPr>
+              <w:t xml:space="preserve">Busca populares</w:t>
+            </w:r>
+          </w:p>
+        </w:tc>
+        <w:tc>
+          <w:tcPr>
+            <w:tcBorders>
+              <w:top w:color="cccccc" w:space="0" w:sz="6" w:val="single"/>
+              <w:left w:color="cccccc" w:space="0" w:sz="6" w:val="single"/>
+              <w:bottom w:color="000000" w:space="0" w:sz="6" w:val="single"/>
+              <w:right w:color="000000" w:space="0" w:sz="6" w:val="single"/>
+            </w:tcBorders>
+            <w:tcMar>
+              <w:top w:w="40.0" w:type="dxa"/>
+              <w:left w:w="40.0" w:type="dxa"/>
+              <w:bottom w:w="40.0" w:type="dxa"/>
+              <w:right w:w="40.0" w:type="dxa"/>
+            </w:tcMar>
+            <w:vAlign w:val="center"/>
+          </w:tcPr>
+          <w:p>
+            <w:pPr>
+              <w:widowControl w:val="0"/>
+              <w:jc w:val="center"/>
+              <w:rPr>
+                <w:sz w:val="20"/>
+                <w:szCs w:val="20"/>
+              </w:rPr>
+            </w:pPr>
+            <w:r>
+              <w:rPr>
+                <w:sz w:val="20"/>
+                <w:szCs w:val="20"/>
+                <w:rtl w:val="0"/>
+              </w:rPr>
+              <w:t xml:space="preserve">C</w:t>
+            </w:r>
+          </w:p>
+        </w:tc>
+        <w:tc>
+          <w:tcPr>
+            <w:tcBorders>
+              <w:top w:color="cccccc" w:space="0" w:sz="6" w:val="single"/>
+              <w:left w:color="cccccc" w:space="0" w:sz="6" w:val="single"/>
+              <w:bottom w:color="000000" w:space="0" w:sz="6" w:val="single"/>
+              <w:right w:color="000000" w:space="0" w:sz="6" w:val="single"/>
+            </w:tcBorders>
+            <w:tcMar>
+              <w:top w:w="40.0" w:type="dxa"/>
+              <w:left w:w="40.0" w:type="dxa"/>
+              <w:bottom w:w="40.0" w:type="dxa"/>
+              <w:right w:w="40.0" w:type="dxa"/>
+            </w:tcMar>
+            <w:vAlign w:val="center"/>
+          </w:tcPr>
+          <w:p>
+            <w:pPr>
+              <w:widowControl w:val="0"/>
+              <w:jc w:val="center"/>
+              <w:rPr>
+                <w:sz w:val="20"/>
+                <w:szCs w:val="20"/>
+              </w:rPr>
+            </w:pPr>
+            <w:r>
+              <w:rPr>
+                <w:sz w:val="20"/>
+                <w:szCs w:val="20"/>
+                <w:rtl w:val="0"/>
+              </w:rPr>
+              <w:t xml:space="preserve">M</w:t>
+            </w:r>
+          </w:p>
+        </w:tc>
+        <w:tc>
+          <w:tcPr>
+            <w:tcBorders>
+              <w:top w:color="cccccc" w:space="0" w:sz="6" w:val="single"/>
+              <w:left w:color="cccccc" w:space="0" w:sz="6" w:val="single"/>
+              <w:bottom w:color="000000" w:space="0" w:sz="6" w:val="single"/>
+              <w:right w:color="000000" w:space="0" w:sz="6" w:val="single"/>
+            </w:tcBorders>
+            <w:tcMar>
+              <w:top w:w="40.0" w:type="dxa"/>
+              <w:left w:w="40.0" w:type="dxa"/>
+              <w:bottom w:w="40.0" w:type="dxa"/>
+              <w:right w:w="40.0" w:type="dxa"/>
+            </w:tcMar>
+            <w:vAlign w:val="center"/>
+          </w:tcPr>
+          <w:p>
+            <w:pPr>
+              <w:widowControl w:val="0"/>
+              <w:jc w:val="center"/>
+              <w:rPr>
+                <w:sz w:val="20"/>
+                <w:szCs w:val="20"/>
+              </w:rPr>
+            </w:pPr>
+            <w:r>
+              <w:rPr>
+                <w:sz w:val="20"/>
+                <w:szCs w:val="20"/>
+                <w:rtl w:val="0"/>
+              </w:rPr>
+              <w:t xml:space="preserve">M</w:t>
+            </w:r>
+          </w:p>
+        </w:tc>
+        <w:tc>
+          <w:tcPr>
+            <w:tcBorders>
+              <w:top w:color="cccccc" w:space="0" w:sz="6" w:val="single"/>
+              <w:left w:color="cccccc" w:space="0" w:sz="6" w:val="single"/>
+              <w:bottom w:color="000000" w:space="0" w:sz="6" w:val="single"/>
+              <w:right w:color="000000" w:space="0" w:sz="6" w:val="single"/>
+            </w:tcBorders>
+            <w:tcMar>
+              <w:top w:w="40.0" w:type="dxa"/>
+              <w:left w:w="40.0" w:type="dxa"/>
+              <w:bottom w:w="40.0" w:type="dxa"/>
+              <w:right w:w="40.0" w:type="dxa"/>
+            </w:tcMar>
+            <w:vAlign w:val="center"/>
+          </w:tcPr>
+          <w:p>
+            <w:pPr>
+              <w:widowControl w:val="0"/>
+              <w:jc w:val="center"/>
+              <w:rPr>
+                <w:sz w:val="20"/>
+                <w:szCs w:val="20"/>
+              </w:rPr>
+            </w:pPr>
+            <w:r>
+              <w:rPr>
+                <w:sz w:val="20"/>
+                <w:szCs w:val="20"/>
+                <w:rtl w:val="0"/>
+              </w:rPr>
+              <w:t xml:space="preserve">1</w:t>
+            </w:r>
+          </w:p>
+        </w:tc>
+      </w:tr>
+      <w:tr>
+        <w:trPr>
+          <w:trHeight w:val="525" w:hRule="atLeast"/>
+        </w:trPr>
+        <w:tc>
+          <w:tcPr>
+            <w:tcBorders>
+              <w:top w:color="cccccc" w:space="0" w:sz="6" w:val="single"/>
+              <w:left w:color="000000" w:space="0" w:sz="6" w:val="single"/>
+              <w:bottom w:color="000000" w:space="0" w:sz="6" w:val="single"/>
+              <w:right w:color="000000" w:space="0" w:sz="6" w:val="single"/>
+            </w:tcBorders>
+            <w:tcMar>
+              <w:top w:w="40.0" w:type="dxa"/>
+              <w:left w:w="40.0" w:type="dxa"/>
+              <w:bottom w:w="40.0" w:type="dxa"/>
+              <w:right w:w="40.0" w:type="dxa"/>
+            </w:tcMar>
+            <w:vAlign w:val="center"/>
+          </w:tcPr>
+          <w:p>
+            <w:pPr>
+              <w:widowControl w:val="0"/>
+              <w:jc w:val="center"/>
+              <w:rPr>
+                <w:sz w:val="20"/>
+                <w:szCs w:val="20"/>
+              </w:rPr>
+            </w:pPr>
+            <w:r>
+              <w:rPr>
+                <w:b w:val="1"/>
+                <w:sz w:val="20"/>
+                <w:szCs w:val="20"/>
+                <w:rtl w:val="0"/>
+              </w:rPr>
+              <w:t xml:space="preserve">22</w:t>
+            </w:r>
+            <w:r>
+              <w:rPr>
+                <w:rtl w:val="0"/>
+              </w:rPr>
+            </w:r>
+          </w:p>
+        </w:tc>
+        <w:tc>
+          <w:tcPr>
+            <w:tcBorders>
+              <w:top w:color="cccccc" w:space="0" w:sz="6" w:val="single"/>
+              <w:left w:color="cccccc" w:space="0" w:sz="6" w:val="single"/>
+              <w:bottom w:color="000000" w:space="0" w:sz="6" w:val="single"/>
+              <w:right w:color="000000" w:space="0" w:sz="6" w:val="single"/>
+            </w:tcBorders>
+            <w:tcMar>
+              <w:top w:w="40.0" w:type="dxa"/>
+              <w:left w:w="40.0" w:type="dxa"/>
+              <w:bottom w:w="40.0" w:type="dxa"/>
+              <w:right w:w="40.0" w:type="dxa"/>
+            </w:tcMar>
+            <w:vAlign w:val="center"/>
+          </w:tcPr>
+          <w:p>
+            <w:pPr>
+              <w:widowControl w:val="0"/>
+              <w:jc w:val="center"/>
+              <w:rPr>
+                <w:sz w:val="20"/>
+                <w:szCs w:val="20"/>
+              </w:rPr>
+            </w:pPr>
+            <w:r>
+              <w:rPr>
+                <w:sz w:val="20"/>
+                <w:szCs w:val="20"/>
+                <w:rtl w:val="0"/>
+              </w:rPr>
+              <w:t xml:space="preserve">Autenticação do cliente</w:t>
+            </w:r>
+          </w:p>
+        </w:tc>
+        <w:tc>
+          <w:tcPr>
+            <w:tcBorders>
+              <w:top w:color="cccccc" w:space="0" w:sz="6" w:val="single"/>
+              <w:left w:color="cccccc" w:space="0" w:sz="6" w:val="single"/>
+              <w:bottom w:color="000000" w:space="0" w:sz="6" w:val="single"/>
+              <w:right w:color="000000" w:space="0" w:sz="6" w:val="single"/>
+            </w:tcBorders>
+            <w:tcMar>
+              <w:top w:w="40.0" w:type="dxa"/>
+              <w:left w:w="40.0" w:type="dxa"/>
+              <w:bottom w:w="40.0" w:type="dxa"/>
+              <w:right w:w="40.0" w:type="dxa"/>
+            </w:tcMar>
+            <w:vAlign w:val="center"/>
+          </w:tcPr>
+          <w:p>
+            <w:pPr>
+              <w:widowControl w:val="0"/>
+              <w:jc w:val="center"/>
+              <w:rPr>
+                <w:sz w:val="20"/>
+                <w:szCs w:val="20"/>
+              </w:rPr>
+            </w:pPr>
+            <w:r>
+              <w:rPr>
+                <w:sz w:val="20"/>
+                <w:szCs w:val="20"/>
+                <w:rtl w:val="0"/>
+              </w:rPr>
+              <w:t xml:space="preserve">C</w:t>
+            </w:r>
+          </w:p>
+        </w:tc>
+        <w:tc>
+          <w:tcPr>
+            <w:tcBorders>
+              <w:top w:color="cccccc" w:space="0" w:sz="6" w:val="single"/>
+              <w:left w:color="cccccc" w:space="0" w:sz="6" w:val="single"/>
+              <w:bottom w:color="000000" w:space="0" w:sz="6" w:val="single"/>
+              <w:right w:color="000000" w:space="0" w:sz="6" w:val="single"/>
+            </w:tcBorders>
+            <w:tcMar>
+              <w:top w:w="40.0" w:type="dxa"/>
+              <w:left w:w="40.0" w:type="dxa"/>
+              <w:bottom w:w="40.0" w:type="dxa"/>
+              <w:right w:w="40.0" w:type="dxa"/>
+            </w:tcMar>
+            <w:vAlign w:val="center"/>
+          </w:tcPr>
+          <w:p>
+            <w:pPr>
+              <w:widowControl w:val="0"/>
+              <w:jc w:val="center"/>
+              <w:rPr>
+                <w:sz w:val="20"/>
+                <w:szCs w:val="20"/>
+              </w:rPr>
+            </w:pPr>
+            <w:r>
+              <w:rPr>
+                <w:sz w:val="20"/>
+                <w:szCs w:val="20"/>
+                <w:rtl w:val="0"/>
+              </w:rPr>
+              <w:t xml:space="preserve">A</w:t>
+            </w:r>
+          </w:p>
+        </w:tc>
+        <w:tc>
+          <w:tcPr>
+            <w:tcBorders>
+              <w:top w:color="cccccc" w:space="0" w:sz="6" w:val="single"/>
+              <w:left w:color="cccccc" w:space="0" w:sz="6" w:val="single"/>
+              <w:bottom w:color="000000" w:space="0" w:sz="6" w:val="single"/>
+              <w:right w:color="000000" w:space="0" w:sz="6" w:val="single"/>
+            </w:tcBorders>
+            <w:tcMar>
+              <w:top w:w="40.0" w:type="dxa"/>
+              <w:left w:w="40.0" w:type="dxa"/>
+              <w:bottom w:w="40.0" w:type="dxa"/>
+              <w:right w:w="40.0" w:type="dxa"/>
+            </w:tcMar>
+            <w:vAlign w:val="center"/>
+          </w:tcPr>
+          <w:p>
+            <w:pPr>
+              <w:widowControl w:val="0"/>
+              <w:jc w:val="center"/>
+              <w:rPr>
+                <w:sz w:val="20"/>
+                <w:szCs w:val="20"/>
+              </w:rPr>
+            </w:pPr>
+            <w:r>
+              <w:rPr>
+                <w:sz w:val="20"/>
+                <w:szCs w:val="20"/>
+                <w:rtl w:val="0"/>
+              </w:rPr>
+              <w:t xml:space="preserve">M</w:t>
+            </w:r>
+          </w:p>
+        </w:tc>
+        <w:tc>
+          <w:tcPr>
+            <w:tcBorders>
+              <w:top w:color="cccccc" w:space="0" w:sz="6" w:val="single"/>
+              <w:left w:color="cccccc" w:space="0" w:sz="6" w:val="single"/>
+              <w:bottom w:color="000000" w:space="0" w:sz="6" w:val="single"/>
+              <w:right w:color="000000" w:space="0" w:sz="6" w:val="single"/>
+            </w:tcBorders>
+            <w:tcMar>
+              <w:top w:w="40.0" w:type="dxa"/>
+              <w:left w:w="40.0" w:type="dxa"/>
+              <w:bottom w:w="40.0" w:type="dxa"/>
+              <w:right w:w="40.0" w:type="dxa"/>
+            </w:tcMar>
+            <w:vAlign w:val="center"/>
+          </w:tcPr>
+          <w:p>
+            <w:pPr>
+              <w:widowControl w:val="0"/>
+              <w:jc w:val="center"/>
+              <w:rPr>
+                <w:sz w:val="20"/>
+                <w:szCs w:val="20"/>
+              </w:rPr>
+            </w:pPr>
+            <w:r>
+              <w:rPr>
+                <w:sz w:val="20"/>
+                <w:szCs w:val="20"/>
+                <w:rtl w:val="0"/>
+              </w:rPr>
+              <w:t xml:space="preserve">1</w:t>
+            </w:r>
+          </w:p>
+        </w:tc>
+      </w:tr>
+      <w:tr>
+        <w:trPr>
+          <w:trHeight w:val="525" w:hRule="atLeast"/>
+        </w:trPr>
+        <w:tc>
+          <w:tcPr>
+            <w:tcBorders>
+              <w:top w:color="cccccc" w:space="0" w:sz="6" w:val="single"/>
+              <w:left w:color="000000" w:space="0" w:sz="6" w:val="single"/>
+              <w:bottom w:color="000000" w:space="0" w:sz="6" w:val="single"/>
+              <w:right w:color="000000" w:space="0" w:sz="6" w:val="single"/>
+            </w:tcBorders>
+            <w:tcMar>
+              <w:top w:w="40.0" w:type="dxa"/>
+              <w:left w:w="40.0" w:type="dxa"/>
+              <w:bottom w:w="40.0" w:type="dxa"/>
+              <w:right w:w="40.0" w:type="dxa"/>
+            </w:tcMar>
+            <w:vAlign w:val="center"/>
+          </w:tcPr>
+          <w:p>
+            <w:pPr>
+              <w:widowControl w:val="0"/>
+              <w:jc w:val="center"/>
+              <w:rPr>
+                <w:sz w:val="20"/>
+                <w:szCs w:val="20"/>
+              </w:rPr>
+            </w:pPr>
+            <w:r>
+              <w:rPr>
+                <w:b w:val="1"/>
+                <w:sz w:val="20"/>
+                <w:szCs w:val="20"/>
+                <w:rtl w:val="0"/>
+              </w:rPr>
+              <w:t xml:space="preserve">23</w:t>
+            </w:r>
+            <w:r>
+              <w:rPr>
+                <w:rtl w:val="0"/>
+              </w:rPr>
+            </w:r>
+          </w:p>
+        </w:tc>
+        <w:tc>
+          <w:tcPr>
+            <w:tcBorders>
+              <w:top w:color="cccccc" w:space="0" w:sz="6" w:val="single"/>
+              <w:left w:color="cccccc" w:space="0" w:sz="6" w:val="single"/>
+              <w:bottom w:color="000000" w:space="0" w:sz="6" w:val="single"/>
+              <w:right w:color="000000" w:space="0" w:sz="6" w:val="single"/>
+            </w:tcBorders>
+            <w:tcMar>
+              <w:top w:w="40.0" w:type="dxa"/>
+              <w:left w:w="40.0" w:type="dxa"/>
+              <w:bottom w:w="40.0" w:type="dxa"/>
+              <w:right w:w="40.0" w:type="dxa"/>
+            </w:tcMar>
+            <w:vAlign w:val="center"/>
+          </w:tcPr>
+          <w:p>
+            <w:pPr>
+              <w:widowControl w:val="0"/>
+              <w:jc w:val="center"/>
+              <w:rPr>
+                <w:sz w:val="20"/>
+                <w:szCs w:val="20"/>
+              </w:rPr>
+            </w:pPr>
+            <w:r>
+              <w:rPr>
+                <w:sz w:val="20"/>
+                <w:szCs w:val="20"/>
+                <w:rtl w:val="0"/>
+              </w:rPr>
+              <w:t xml:space="preserve">Gerar número do pedido</w:t>
+            </w:r>
+          </w:p>
+        </w:tc>
+        <w:tc>
+          <w:tcPr>
+            <w:tcBorders>
+              <w:top w:color="cccccc" w:space="0" w:sz="6" w:val="single"/>
+              <w:left w:color="cccccc" w:space="0" w:sz="6" w:val="single"/>
+              <w:bottom w:color="000000" w:space="0" w:sz="6" w:val="single"/>
+              <w:right w:color="000000" w:space="0" w:sz="6" w:val="single"/>
+            </w:tcBorders>
+            <w:tcMar>
+              <w:top w:w="40.0" w:type="dxa"/>
+              <w:left w:w="40.0" w:type="dxa"/>
+              <w:bottom w:w="40.0" w:type="dxa"/>
+              <w:right w:w="40.0" w:type="dxa"/>
+            </w:tcMar>
+            <w:vAlign w:val="center"/>
+          </w:tcPr>
+          <w:p>
+            <w:pPr>
+              <w:widowControl w:val="0"/>
+              <w:jc w:val="center"/>
+              <w:rPr>
+                <w:sz w:val="20"/>
+                <w:szCs w:val="20"/>
+              </w:rPr>
+            </w:pPr>
+            <w:r>
+              <w:rPr>
+                <w:sz w:val="20"/>
+                <w:szCs w:val="20"/>
+                <w:rtl w:val="0"/>
+              </w:rPr>
+              <w:t xml:space="preserve">C</w:t>
+            </w:r>
+          </w:p>
+        </w:tc>
+        <w:tc>
+          <w:tcPr>
+            <w:tcBorders>
+              <w:top w:color="cccccc" w:space="0" w:sz="6" w:val="single"/>
+              <w:left w:color="cccccc" w:space="0" w:sz="6" w:val="single"/>
+              <w:bottom w:color="000000" w:space="0" w:sz="6" w:val="single"/>
+              <w:right w:color="000000" w:space="0" w:sz="6" w:val="single"/>
+            </w:tcBorders>
+            <w:tcMar>
+              <w:top w:w="40.0" w:type="dxa"/>
+              <w:left w:w="40.0" w:type="dxa"/>
+              <w:bottom w:w="40.0" w:type="dxa"/>
+              <w:right w:w="40.0" w:type="dxa"/>
+            </w:tcMar>
+            <w:vAlign w:val="center"/>
+          </w:tcPr>
+          <w:p>
+            <w:pPr>
+              <w:widowControl w:val="0"/>
+              <w:jc w:val="center"/>
+              <w:rPr>
+                <w:sz w:val="20"/>
+                <w:szCs w:val="20"/>
+              </w:rPr>
+            </w:pPr>
+            <w:r>
+              <w:rPr>
+                <w:sz w:val="20"/>
+                <w:szCs w:val="20"/>
+                <w:rtl w:val="0"/>
+              </w:rPr>
+              <w:t xml:space="preserve">A</w:t>
+            </w:r>
+          </w:p>
+        </w:tc>
+        <w:tc>
+          <w:tcPr>
+            <w:tcBorders>
+              <w:top w:color="cccccc" w:space="0" w:sz="6" w:val="single"/>
+              <w:left w:color="cccccc" w:space="0" w:sz="6" w:val="single"/>
+              <w:bottom w:color="000000" w:space="0" w:sz="6" w:val="single"/>
+              <w:right w:color="000000" w:space="0" w:sz="6" w:val="single"/>
+            </w:tcBorders>
+            <w:tcMar>
+              <w:top w:w="40.0" w:type="dxa"/>
+              <w:left w:w="40.0" w:type="dxa"/>
+              <w:bottom w:w="40.0" w:type="dxa"/>
+              <w:right w:w="40.0" w:type="dxa"/>
+            </w:tcMar>
+            <w:vAlign w:val="center"/>
+          </w:tcPr>
+          <w:p>
+            <w:pPr>
+              <w:widowControl w:val="0"/>
+              <w:jc w:val="center"/>
+              <w:rPr>
+                <w:sz w:val="20"/>
+                <w:szCs w:val="20"/>
+              </w:rPr>
+            </w:pPr>
+            <w:r>
+              <w:rPr>
+                <w:sz w:val="20"/>
+                <w:szCs w:val="20"/>
+                <w:rtl w:val="0"/>
+              </w:rPr>
+              <w:t xml:space="preserve">B</w:t>
+            </w:r>
+          </w:p>
+        </w:tc>
+        <w:tc>
+          <w:tcPr>
+            <w:tcBorders>
+              <w:top w:color="cccccc" w:space="0" w:sz="6" w:val="single"/>
+              <w:left w:color="cccccc" w:space="0" w:sz="6" w:val="single"/>
+              <w:bottom w:color="000000" w:space="0" w:sz="6" w:val="single"/>
+              <w:right w:color="000000" w:space="0" w:sz="6" w:val="single"/>
+            </w:tcBorders>
+            <w:tcMar>
+              <w:top w:w="40.0" w:type="dxa"/>
+              <w:left w:w="40.0" w:type="dxa"/>
+              <w:bottom w:w="40.0" w:type="dxa"/>
+              <w:right w:w="40.0" w:type="dxa"/>
+            </w:tcMar>
+            <w:vAlign w:val="center"/>
+          </w:tcPr>
+          <w:p>
+            <w:pPr>
+              <w:widowControl w:val="0"/>
+              <w:jc w:val="center"/>
+              <w:rPr>
+                <w:sz w:val="20"/>
+                <w:szCs w:val="20"/>
+              </w:rPr>
+            </w:pPr>
+            <w:r>
+              <w:rPr>
+                <w:sz w:val="20"/>
+                <w:szCs w:val="20"/>
+                <w:rtl w:val="0"/>
+              </w:rPr>
+              <w:t xml:space="preserve">1</w:t>
+            </w:r>
+          </w:p>
+        </w:tc>
+      </w:tr>
+      <w:tr>
+        <w:trPr>
+          <w:trHeight w:val="525" w:hRule="atLeast"/>
+        </w:trPr>
+        <w:tc>
+          <w:tcPr>
+            <w:tcBorders>
+              <w:top w:color="cccccc" w:space="0" w:sz="6" w:val="single"/>
+              <w:left w:color="000000" w:space="0" w:sz="6" w:val="single"/>
+              <w:bottom w:color="000000" w:space="0" w:sz="6" w:val="single"/>
+              <w:right w:color="000000" w:space="0" w:sz="6" w:val="single"/>
+            </w:tcBorders>
+            <w:tcMar>
+              <w:top w:w="40.0" w:type="dxa"/>
+              <w:left w:w="40.0" w:type="dxa"/>
+              <w:bottom w:w="40.0" w:type="dxa"/>
+              <w:right w:w="40.0" w:type="dxa"/>
+            </w:tcMar>
+            <w:vAlign w:val="center"/>
+          </w:tcPr>
+          <w:p>
+            <w:pPr>
+              <w:widowControl w:val="0"/>
+              <w:jc w:val="center"/>
+              <w:rPr>
+                <w:sz w:val="20"/>
+                <w:szCs w:val="20"/>
+              </w:rPr>
+            </w:pPr>
+            <w:r>
+              <w:rPr>
+                <w:b w:val="1"/>
+                <w:sz w:val="20"/>
+                <w:szCs w:val="20"/>
+                <w:rtl w:val="0"/>
+              </w:rPr>
+              <w:t xml:space="preserve">24</w:t>
+            </w:r>
+            <w:r>
+              <w:rPr>
+                <w:rtl w:val="0"/>
+              </w:rPr>
+            </w:r>
+          </w:p>
+        </w:tc>
+        <w:tc>
+          <w:tcPr>
+            <w:tcBorders>
+              <w:top w:color="cccccc" w:space="0" w:sz="6" w:val="single"/>
+              <w:left w:color="cccccc" w:space="0" w:sz="6" w:val="single"/>
+              <w:bottom w:color="000000" w:space="0" w:sz="6" w:val="single"/>
+              <w:right w:color="000000" w:space="0" w:sz="6" w:val="single"/>
+            </w:tcBorders>
+            <w:tcMar>
+              <w:top w:w="40.0" w:type="dxa"/>
+              <w:left w:w="40.0" w:type="dxa"/>
+              <w:bottom w:w="40.0" w:type="dxa"/>
+              <w:right w:w="40.0" w:type="dxa"/>
+            </w:tcMar>
+            <w:vAlign w:val="center"/>
+          </w:tcPr>
+          <w:p>
+            <w:pPr>
+              <w:widowControl w:val="0"/>
+              <w:jc w:val="center"/>
+              <w:rPr>
+                <w:sz w:val="20"/>
+                <w:szCs w:val="20"/>
+              </w:rPr>
+            </w:pPr>
+            <w:r>
+              <w:rPr>
+                <w:sz w:val="20"/>
+                <w:szCs w:val="20"/>
+                <w:rtl w:val="0"/>
+              </w:rPr>
+              <w:t xml:space="preserve">Gerar nota fiscal</w:t>
+            </w:r>
+          </w:p>
+        </w:tc>
+        <w:tc>
+          <w:tcPr>
+            <w:tcBorders>
+              <w:top w:color="cccccc" w:space="0" w:sz="6" w:val="single"/>
+              <w:left w:color="cccccc" w:space="0" w:sz="6" w:val="single"/>
+              <w:bottom w:color="000000" w:space="0" w:sz="6" w:val="single"/>
+              <w:right w:color="000000" w:space="0" w:sz="6" w:val="single"/>
+            </w:tcBorders>
+            <w:tcMar>
+              <w:top w:w="40.0" w:type="dxa"/>
+              <w:left w:w="40.0" w:type="dxa"/>
+              <w:bottom w:w="40.0" w:type="dxa"/>
+              <w:right w:w="40.0" w:type="dxa"/>
+            </w:tcMar>
+            <w:vAlign w:val="center"/>
+          </w:tcPr>
+          <w:p>
+            <w:pPr>
+              <w:widowControl w:val="0"/>
+              <w:jc w:val="center"/>
+              <w:rPr>
+                <w:sz w:val="20"/>
+                <w:szCs w:val="20"/>
+              </w:rPr>
+            </w:pPr>
+            <w:r>
+              <w:rPr>
+                <w:sz w:val="20"/>
+                <w:szCs w:val="20"/>
+                <w:rtl w:val="0"/>
+              </w:rPr>
+              <w:t xml:space="preserve">C</w:t>
+            </w:r>
+          </w:p>
+        </w:tc>
+        <w:tc>
+          <w:tcPr>
+            <w:tcBorders>
+              <w:top w:color="cccccc" w:space="0" w:sz="6" w:val="single"/>
+              <w:left w:color="cccccc" w:space="0" w:sz="6" w:val="single"/>
+              <w:bottom w:color="000000" w:space="0" w:sz="6" w:val="single"/>
+              <w:right w:color="000000" w:space="0" w:sz="6" w:val="single"/>
+            </w:tcBorders>
+            <w:tcMar>
+              <w:top w:w="40.0" w:type="dxa"/>
+              <w:left w:w="40.0" w:type="dxa"/>
+              <w:bottom w:w="40.0" w:type="dxa"/>
+              <w:right w:w="40.0" w:type="dxa"/>
+            </w:tcMar>
+            <w:vAlign w:val="center"/>
+          </w:tcPr>
+          <w:p>
+            <w:pPr>
+              <w:widowControl w:val="0"/>
+              <w:jc w:val="center"/>
+              <w:rPr>
+                <w:sz w:val="20"/>
+                <w:szCs w:val="20"/>
+              </w:rPr>
+            </w:pPr>
+            <w:r>
+              <w:rPr>
+                <w:sz w:val="20"/>
+                <w:szCs w:val="20"/>
+                <w:rtl w:val="0"/>
+              </w:rPr>
+              <w:t xml:space="preserve">A</w:t>
+            </w:r>
+          </w:p>
+        </w:tc>
+        <w:tc>
+          <w:tcPr>
+            <w:tcBorders>
+              <w:top w:color="cccccc" w:space="0" w:sz="6" w:val="single"/>
+              <w:left w:color="cccccc" w:space="0" w:sz="6" w:val="single"/>
+              <w:bottom w:color="000000" w:space="0" w:sz="6" w:val="single"/>
+              <w:right w:color="000000" w:space="0" w:sz="6" w:val="single"/>
+            </w:tcBorders>
+            <w:tcMar>
+              <w:top w:w="40.0" w:type="dxa"/>
+              <w:left w:w="40.0" w:type="dxa"/>
+              <w:bottom w:w="40.0" w:type="dxa"/>
+              <w:right w:w="40.0" w:type="dxa"/>
+            </w:tcMar>
+            <w:vAlign w:val="center"/>
+          </w:tcPr>
+          <w:p>
+            <w:pPr>
+              <w:widowControl w:val="0"/>
+              <w:jc w:val="center"/>
+              <w:rPr>
+                <w:sz w:val="20"/>
+                <w:szCs w:val="20"/>
+              </w:rPr>
+            </w:pPr>
+            <w:r>
+              <w:rPr>
+                <w:sz w:val="20"/>
+                <w:szCs w:val="20"/>
+                <w:rtl w:val="0"/>
+              </w:rPr>
+              <w:t xml:space="preserve">B</w:t>
+            </w:r>
+          </w:p>
+        </w:tc>
+        <w:tc>
+          <w:tcPr>
+            <w:tcBorders>
+              <w:top w:color="cccccc" w:space="0" w:sz="6" w:val="single"/>
+              <w:left w:color="cccccc" w:space="0" w:sz="6" w:val="single"/>
+              <w:bottom w:color="000000" w:space="0" w:sz="6" w:val="single"/>
+              <w:right w:color="000000" w:space="0" w:sz="6" w:val="single"/>
+            </w:tcBorders>
+            <w:tcMar>
+              <w:top w:w="40.0" w:type="dxa"/>
+              <w:left w:w="40.0" w:type="dxa"/>
+              <w:bottom w:w="40.0" w:type="dxa"/>
+              <w:right w:w="40.0" w:type="dxa"/>
+            </w:tcMar>
+            <w:vAlign w:val="center"/>
+          </w:tcPr>
+          <w:p>
+            <w:pPr>
+              <w:widowControl w:val="0"/>
+              <w:jc w:val="center"/>
+              <w:rPr>
+                <w:sz w:val="20"/>
+                <w:szCs w:val="20"/>
+              </w:rPr>
+            </w:pPr>
+            <w:r>
+              <w:rPr>
+                <w:sz w:val="20"/>
+                <w:szCs w:val="20"/>
+                <w:rtl w:val="0"/>
+              </w:rPr>
+              <w:t xml:space="preserve">1</w:t>
+            </w:r>
+          </w:p>
+        </w:tc>
+      </w:tr>
+      <w:tr>
+        <w:trPr>
+          <w:trHeight w:val="525" w:hRule="atLeast"/>
+        </w:trPr>
+        <w:tc>
+          <w:tcPr>
+            <w:tcBorders>
+              <w:top w:color="cccccc" w:space="0" w:sz="6" w:val="single"/>
+              <w:left w:color="000000" w:space="0" w:sz="6" w:val="single"/>
+              <w:bottom w:color="000000" w:space="0" w:sz="6" w:val="single"/>
+              <w:right w:color="000000" w:space="0" w:sz="6" w:val="single"/>
+            </w:tcBorders>
+            <w:tcMar>
+              <w:top w:w="40.0" w:type="dxa"/>
+              <w:left w:w="40.0" w:type="dxa"/>
+              <w:bottom w:w="40.0" w:type="dxa"/>
+              <w:right w:w="40.0" w:type="dxa"/>
+            </w:tcMar>
+            <w:vAlign w:val="center"/>
+          </w:tcPr>
+          <w:p>
+            <w:pPr>
+              <w:widowControl w:val="0"/>
+              <w:jc w:val="center"/>
+              <w:rPr>
+                <w:sz w:val="20"/>
+                <w:szCs w:val="20"/>
+              </w:rPr>
+            </w:pPr>
+            <w:r>
+              <w:rPr>
+                <w:b w:val="1"/>
+                <w:sz w:val="20"/>
+                <w:szCs w:val="20"/>
+                <w:rtl w:val="0"/>
+              </w:rPr>
+              <w:t xml:space="preserve">25</w:t>
+            </w:r>
+            <w:r>
+              <w:rPr>
+                <w:rtl w:val="0"/>
+              </w:rPr>
+            </w:r>
+          </w:p>
+        </w:tc>
+        <w:tc>
+          <w:tcPr>
+            <w:tcBorders>
+              <w:top w:color="cccccc" w:space="0" w:sz="6" w:val="single"/>
+              <w:left w:color="cccccc" w:space="0" w:sz="6" w:val="single"/>
+              <w:bottom w:color="000000" w:space="0" w:sz="6" w:val="single"/>
+              <w:right w:color="000000" w:space="0" w:sz="6" w:val="single"/>
+            </w:tcBorders>
+            <w:tcMar>
+              <w:top w:w="40.0" w:type="dxa"/>
+              <w:left w:w="40.0" w:type="dxa"/>
+              <w:bottom w:w="40.0" w:type="dxa"/>
+              <w:right w:w="40.0" w:type="dxa"/>
+            </w:tcMar>
+            <w:vAlign w:val="center"/>
+          </w:tcPr>
+          <w:p>
+            <w:pPr>
+              <w:widowControl w:val="0"/>
+              <w:jc w:val="center"/>
+              <w:rPr>
+                <w:sz w:val="20"/>
+                <w:szCs w:val="20"/>
+              </w:rPr>
+            </w:pPr>
+            <w:r>
+              <w:rPr>
+                <w:sz w:val="20"/>
+                <w:szCs w:val="20"/>
+                <w:rtl w:val="0"/>
+              </w:rPr>
+              <w:t xml:space="preserve">Confirmação da compra</w:t>
+            </w:r>
+          </w:p>
+        </w:tc>
+        <w:tc>
+          <w:tcPr>
+            <w:tcBorders>
+              <w:top w:color="cccccc" w:space="0" w:sz="6" w:val="single"/>
+              <w:left w:color="cccccc" w:space="0" w:sz="6" w:val="single"/>
+              <w:bottom w:color="000000" w:space="0" w:sz="6" w:val="single"/>
+              <w:right w:color="000000" w:space="0" w:sz="6" w:val="single"/>
+            </w:tcBorders>
+            <w:tcMar>
+              <w:top w:w="40.0" w:type="dxa"/>
+              <w:left w:w="40.0" w:type="dxa"/>
+              <w:bottom w:w="40.0" w:type="dxa"/>
+              <w:right w:w="40.0" w:type="dxa"/>
+            </w:tcMar>
+            <w:vAlign w:val="center"/>
+          </w:tcPr>
+          <w:p>
+            <w:pPr>
+              <w:widowControl w:val="0"/>
+              <w:jc w:val="center"/>
+              <w:rPr>
+                <w:sz w:val="20"/>
+                <w:szCs w:val="20"/>
+              </w:rPr>
+            </w:pPr>
+            <w:r>
+              <w:rPr>
+                <w:sz w:val="20"/>
+                <w:szCs w:val="20"/>
+                <w:rtl w:val="0"/>
+              </w:rPr>
+              <w:t xml:space="preserve">C</w:t>
+            </w:r>
+          </w:p>
+        </w:tc>
+        <w:tc>
+          <w:tcPr>
+            <w:tcBorders>
+              <w:top w:color="cccccc" w:space="0" w:sz="6" w:val="single"/>
+              <w:left w:color="cccccc" w:space="0" w:sz="6" w:val="single"/>
+              <w:bottom w:color="000000" w:space="0" w:sz="6" w:val="single"/>
+              <w:right w:color="000000" w:space="0" w:sz="6" w:val="single"/>
+            </w:tcBorders>
+            <w:tcMar>
+              <w:top w:w="40.0" w:type="dxa"/>
+              <w:left w:w="40.0" w:type="dxa"/>
+              <w:bottom w:w="40.0" w:type="dxa"/>
+              <w:right w:w="40.0" w:type="dxa"/>
+            </w:tcMar>
+            <w:vAlign w:val="center"/>
+          </w:tcPr>
+          <w:p>
+            <w:pPr>
+              <w:widowControl w:val="0"/>
+              <w:jc w:val="center"/>
+              <w:rPr>
+                <w:sz w:val="20"/>
+                <w:szCs w:val="20"/>
+              </w:rPr>
+            </w:pPr>
+            <w:r>
+              <w:rPr>
+                <w:sz w:val="20"/>
+                <w:szCs w:val="20"/>
+                <w:rtl w:val="0"/>
+              </w:rPr>
+              <w:t xml:space="preserve">A</w:t>
+            </w:r>
+          </w:p>
+        </w:tc>
+        <w:tc>
+          <w:tcPr>
+            <w:tcBorders>
+              <w:top w:color="cccccc" w:space="0" w:sz="6" w:val="single"/>
+              <w:left w:color="cccccc" w:space="0" w:sz="6" w:val="single"/>
+              <w:bottom w:color="000000" w:space="0" w:sz="6" w:val="single"/>
+              <w:right w:color="000000" w:space="0" w:sz="6" w:val="single"/>
+            </w:tcBorders>
+            <w:tcMar>
+              <w:top w:w="40.0" w:type="dxa"/>
+              <w:left w:w="40.0" w:type="dxa"/>
+              <w:bottom w:w="40.0" w:type="dxa"/>
+              <w:right w:w="40.0" w:type="dxa"/>
+            </w:tcMar>
+            <w:vAlign w:val="center"/>
+          </w:tcPr>
+          <w:p>
+            <w:pPr>
+              <w:widowControl w:val="0"/>
+              <w:jc w:val="center"/>
+              <w:rPr>
+                <w:sz w:val="20"/>
+                <w:szCs w:val="20"/>
+              </w:rPr>
+            </w:pPr>
+            <w:r>
+              <w:rPr>
+                <w:sz w:val="20"/>
+                <w:szCs w:val="20"/>
+                <w:rtl w:val="0"/>
+              </w:rPr>
+              <w:t xml:space="preserve">M</w:t>
             </w:r>
           </w:p>
         </w:tc>

</xml_diff>